<commit_message>
Capítulo sobre autenticação mal e porcamente escrito
</commit_message>
<xml_diff>
--- a/TCC 2.docx
+++ b/TCC 2.docx
@@ -586,6 +586,37 @@
           <w:rFonts w:cs="Arial"/>
         </w:rPr>
       </w:pPr>
+    </w:p>
+    <w:p>
+      <w:pPr>
+        <w:spacing w:line="360" w:lineRule="auto"/>
+        <w:jc w:val="both"/>
+        <w:rPr>
+          <w:rFonts w:cs="Arial"/>
+        </w:rPr>
+      </w:pPr>
+      <w:r>
+        <w:rPr>
+          <w:rFonts w:cs="Arial"/>
+        </w:rPr>
+        <w:t xml:space="preserve">AD - </w:t>
+      </w:r>
+      <w:r>
+        <w:rPr>
+          <w:rFonts w:cs="Arial"/>
+          <w:i/>
+        </w:rPr>
+        <w:t xml:space="preserve">Active </w:t>
+      </w:r>
+      <w:proofErr w:type="spellStart"/>
+      <w:r>
+        <w:rPr>
+          <w:rFonts w:cs="Arial"/>
+          <w:i/>
+        </w:rPr>
+        <w:t>Directory</w:t>
+      </w:r>
+      <w:proofErr w:type="spellEnd"/>
     </w:p>
     <w:p>
       <w:pPr>
@@ -954,7 +985,7 @@
             </w:rPr>
             <w:fldChar w:fldCharType="separate"/>
           </w:r>
-          <w:hyperlink w:anchor="_Toc465720677" w:history="1">
+          <w:hyperlink w:anchor="_Toc465807844" w:history="1">
             <w:r>
               <w:rPr>
                 <w:rStyle w:val="Hyperlink"/>
@@ -999,7 +1030,7 @@
                 <w:noProof/>
                 <w:webHidden/>
               </w:rPr>
-              <w:instrText xml:space="preserve"> PAGEREF _Toc465720677 \h </w:instrText>
+              <w:instrText xml:space="preserve"> PAGEREF _Toc465807844 \h </w:instrText>
             </w:r>
             <w:r>
               <w:rPr>
@@ -1044,7 +1075,7 @@
               <w:lang w:eastAsia="pt-BR"/>
             </w:rPr>
           </w:pPr>
-          <w:hyperlink w:anchor="_Toc465720678" w:history="1">
+          <w:hyperlink w:anchor="_Toc465807845" w:history="1">
             <w:r>
               <w:rPr>
                 <w:rStyle w:val="Hyperlink"/>
@@ -1089,7 +1120,7 @@
                 <w:noProof/>
                 <w:webHidden/>
               </w:rPr>
-              <w:instrText xml:space="preserve"> PAGEREF _Toc465720678 \h </w:instrText>
+              <w:instrText xml:space="preserve"> PAGEREF _Toc465807845 \h </w:instrText>
             </w:r>
             <w:r>
               <w:rPr>
@@ -1134,7 +1165,7 @@
               <w:lang w:eastAsia="pt-BR"/>
             </w:rPr>
           </w:pPr>
-          <w:hyperlink w:anchor="_Toc465720679" w:history="1">
+          <w:hyperlink w:anchor="_Toc465807846" w:history="1">
             <w:r>
               <w:rPr>
                 <w:rStyle w:val="Hyperlink"/>
@@ -1179,7 +1210,7 @@
                 <w:noProof/>
                 <w:webHidden/>
               </w:rPr>
-              <w:instrText xml:space="preserve"> PAGEREF _Toc465720679 \h </w:instrText>
+              <w:instrText xml:space="preserve"> PAGEREF _Toc465807846 \h </w:instrText>
             </w:r>
             <w:r>
               <w:rPr>
@@ -1224,7 +1255,7 @@
               <w:lang w:eastAsia="pt-BR"/>
             </w:rPr>
           </w:pPr>
-          <w:hyperlink w:anchor="_Toc465720680" w:history="1">
+          <w:hyperlink w:anchor="_Toc465807847" w:history="1">
             <w:r>
               <w:rPr>
                 <w:rStyle w:val="Hyperlink"/>
@@ -1269,7 +1300,7 @@
                 <w:noProof/>
                 <w:webHidden/>
               </w:rPr>
-              <w:instrText xml:space="preserve"> PAGEREF _Toc465720680 \h </w:instrText>
+              <w:instrText xml:space="preserve"> PAGEREF _Toc465807847 \h </w:instrText>
             </w:r>
             <w:r>
               <w:rPr>
@@ -1314,7 +1345,7 @@
               <w:lang w:eastAsia="pt-BR"/>
             </w:rPr>
           </w:pPr>
-          <w:hyperlink w:anchor="_Toc465720681" w:history="1">
+          <w:hyperlink w:anchor="_Toc465807848" w:history="1">
             <w:r>
               <w:rPr>
                 <w:rStyle w:val="Hyperlink"/>
@@ -1359,7 +1390,7 @@
                 <w:noProof/>
                 <w:webHidden/>
               </w:rPr>
-              <w:instrText xml:space="preserve"> PAGEREF _Toc465720681 \h </w:instrText>
+              <w:instrText xml:space="preserve"> PAGEREF _Toc465807848 \h </w:instrText>
             </w:r>
             <w:r>
               <w:rPr>
@@ -1404,7 +1435,7 @@
               <w:lang w:eastAsia="pt-BR"/>
             </w:rPr>
           </w:pPr>
-          <w:hyperlink w:anchor="_Toc465720682" w:history="1">
+          <w:hyperlink w:anchor="_Toc465807849" w:history="1">
             <w:r>
               <w:rPr>
                 <w:rStyle w:val="Hyperlink"/>
@@ -1449,7 +1480,7 @@
                 <w:noProof/>
                 <w:webHidden/>
               </w:rPr>
-              <w:instrText xml:space="preserve"> PAGEREF _Toc465720682 \h </w:instrText>
+              <w:instrText xml:space="preserve"> PAGEREF _Toc465807849 \h </w:instrText>
             </w:r>
             <w:r>
               <w:rPr>
@@ -1494,7 +1525,7 @@
               <w:lang w:eastAsia="pt-BR"/>
             </w:rPr>
           </w:pPr>
-          <w:hyperlink w:anchor="_Toc465720683" w:history="1">
+          <w:hyperlink w:anchor="_Toc465807850" w:history="1">
             <w:r>
               <w:rPr>
                 <w:rStyle w:val="Hyperlink"/>
@@ -1539,7 +1570,7 @@
                 <w:noProof/>
                 <w:webHidden/>
               </w:rPr>
-              <w:instrText xml:space="preserve"> PAGEREF _Toc465720683 \h </w:instrText>
+              <w:instrText xml:space="preserve"> PAGEREF _Toc465807850 \h </w:instrText>
             </w:r>
             <w:r>
               <w:rPr>
@@ -1584,7 +1615,7 @@
               <w:lang w:eastAsia="pt-BR"/>
             </w:rPr>
           </w:pPr>
-          <w:hyperlink w:anchor="_Toc465720684" w:history="1">
+          <w:hyperlink w:anchor="_Toc465807851" w:history="1">
             <w:r>
               <w:rPr>
                 <w:rStyle w:val="Hyperlink"/>
@@ -1629,7 +1660,7 @@
                 <w:noProof/>
                 <w:webHidden/>
               </w:rPr>
-              <w:instrText xml:space="preserve"> PAGEREF _Toc465720684 \h </w:instrText>
+              <w:instrText xml:space="preserve"> PAGEREF _Toc465807851 \h </w:instrText>
             </w:r>
             <w:r>
               <w:rPr>
@@ -1674,7 +1705,7 @@
               <w:lang w:eastAsia="pt-BR"/>
             </w:rPr>
           </w:pPr>
-          <w:hyperlink w:anchor="_Toc465720685" w:history="1">
+          <w:hyperlink w:anchor="_Toc465807852" w:history="1">
             <w:r>
               <w:rPr>
                 <w:rStyle w:val="Hyperlink"/>
@@ -1719,7 +1750,7 @@
                 <w:noProof/>
                 <w:webHidden/>
               </w:rPr>
-              <w:instrText xml:space="preserve"> PAGEREF _Toc465720685 \h </w:instrText>
+              <w:instrText xml:space="preserve"> PAGEREF _Toc465807852 \h </w:instrText>
             </w:r>
             <w:r>
               <w:rPr>
@@ -1764,7 +1795,7 @@
               <w:lang w:eastAsia="pt-BR"/>
             </w:rPr>
           </w:pPr>
-          <w:hyperlink w:anchor="_Toc465720686" w:history="1">
+          <w:hyperlink w:anchor="_Toc465807853" w:history="1">
             <w:r>
               <w:rPr>
                 <w:rStyle w:val="Hyperlink"/>
@@ -1809,7 +1840,7 @@
                 <w:noProof/>
                 <w:webHidden/>
               </w:rPr>
-              <w:instrText xml:space="preserve"> PAGEREF _Toc465720686 \h </w:instrText>
+              <w:instrText xml:space="preserve"> PAGEREF _Toc465807853 \h </w:instrText>
             </w:r>
             <w:r>
               <w:rPr>
@@ -1854,7 +1885,7 @@
               <w:lang w:eastAsia="pt-BR"/>
             </w:rPr>
           </w:pPr>
-          <w:hyperlink w:anchor="_Toc465720687" w:history="1">
+          <w:hyperlink w:anchor="_Toc465807854" w:history="1">
             <w:r>
               <w:rPr>
                 <w:rStyle w:val="Hyperlink"/>
@@ -1899,7 +1930,7 @@
                 <w:noProof/>
                 <w:webHidden/>
               </w:rPr>
-              <w:instrText xml:space="preserve"> PAGEREF _Toc465720687 \h </w:instrText>
+              <w:instrText xml:space="preserve"> PAGEREF _Toc465807854 \h </w:instrText>
             </w:r>
             <w:r>
               <w:rPr>
@@ -1944,7 +1975,7 @@
               <w:lang w:eastAsia="pt-BR"/>
             </w:rPr>
           </w:pPr>
-          <w:hyperlink w:anchor="_Toc465720688" w:history="1">
+          <w:hyperlink w:anchor="_Toc465807855" w:history="1">
             <w:r>
               <w:rPr>
                 <w:rStyle w:val="Hyperlink"/>
@@ -1989,7 +2020,7 @@
                 <w:noProof/>
                 <w:webHidden/>
               </w:rPr>
-              <w:instrText xml:space="preserve"> PAGEREF _Toc465720688 \h </w:instrText>
+              <w:instrText xml:space="preserve"> PAGEREF _Toc465807855 \h </w:instrText>
             </w:r>
             <w:r>
               <w:rPr>
@@ -2034,7 +2065,7 @@
               <w:lang w:eastAsia="pt-BR"/>
             </w:rPr>
           </w:pPr>
-          <w:hyperlink w:anchor="_Toc465720689" w:history="1">
+          <w:hyperlink w:anchor="_Toc465807856" w:history="1">
             <w:r>
               <w:rPr>
                 <w:rStyle w:val="Hyperlink"/>
@@ -2079,7 +2110,7 @@
                 <w:noProof/>
                 <w:webHidden/>
               </w:rPr>
-              <w:instrText xml:space="preserve"> PAGEREF _Toc465720689 \h </w:instrText>
+              <w:instrText xml:space="preserve"> PAGEREF _Toc465807856 \h </w:instrText>
             </w:r>
             <w:r>
               <w:rPr>
@@ -2124,7 +2155,7 @@
               <w:lang w:eastAsia="pt-BR"/>
             </w:rPr>
           </w:pPr>
-          <w:hyperlink w:anchor="_Toc465720690" w:history="1">
+          <w:hyperlink w:anchor="_Toc465807857" w:history="1">
             <w:r>
               <w:rPr>
                 <w:rStyle w:val="Hyperlink"/>
@@ -2169,7 +2200,7 @@
                 <w:noProof/>
                 <w:webHidden/>
               </w:rPr>
-              <w:instrText xml:space="preserve"> PAGEREF _Toc465720690 \h </w:instrText>
+              <w:instrText xml:space="preserve"> PAGEREF _Toc465807857 \h </w:instrText>
             </w:r>
             <w:r>
               <w:rPr>
@@ -2214,7 +2245,7 @@
               <w:lang w:eastAsia="pt-BR"/>
             </w:rPr>
           </w:pPr>
-          <w:hyperlink w:anchor="_Toc465720691" w:history="1">
+          <w:hyperlink w:anchor="_Toc465807858" w:history="1">
             <w:r>
               <w:rPr>
                 <w:rStyle w:val="Hyperlink"/>
@@ -2259,7 +2290,7 @@
                 <w:noProof/>
                 <w:webHidden/>
               </w:rPr>
-              <w:instrText xml:space="preserve"> PAGEREF _Toc465720691 \h </w:instrText>
+              <w:instrText xml:space="preserve"> PAGEREF _Toc465807858 \h </w:instrText>
             </w:r>
             <w:r>
               <w:rPr>
@@ -2304,7 +2335,7 @@
               <w:lang w:eastAsia="pt-BR"/>
             </w:rPr>
           </w:pPr>
-          <w:hyperlink w:anchor="_Toc465720692" w:history="1">
+          <w:hyperlink w:anchor="_Toc465807859" w:history="1">
             <w:r>
               <w:rPr>
                 <w:rStyle w:val="Hyperlink"/>
@@ -2328,7 +2359,7 @@
                 <w:rFonts w:cs="Arial"/>
                 <w:noProof/>
               </w:rPr>
-              <w:t>Autenticação</w:t>
+              <w:t>Controle de usuários</w:t>
             </w:r>
             <w:r>
               <w:rPr>
@@ -2349,7 +2380,7 @@
                 <w:noProof/>
                 <w:webHidden/>
               </w:rPr>
-              <w:instrText xml:space="preserve"> PAGEREF _Toc465720692 \h </w:instrText>
+              <w:instrText xml:space="preserve"> PAGEREF _Toc465807859 \h </w:instrText>
             </w:r>
             <w:r>
               <w:rPr>
@@ -2394,7 +2425,7 @@
               <w:lang w:eastAsia="pt-BR"/>
             </w:rPr>
           </w:pPr>
-          <w:hyperlink w:anchor="_Toc465720693" w:history="1">
+          <w:hyperlink w:anchor="_Toc465807860" w:history="1">
             <w:r>
               <w:rPr>
                 <w:rStyle w:val="Hyperlink"/>
@@ -2439,7 +2470,7 @@
                 <w:noProof/>
                 <w:webHidden/>
               </w:rPr>
-              <w:instrText xml:space="preserve"> PAGEREF _Toc465720693 \h </w:instrText>
+              <w:instrText xml:space="preserve"> PAGEREF _Toc465807860 \h </w:instrText>
             </w:r>
             <w:r>
               <w:rPr>
@@ -2459,7 +2490,7 @@
                 <w:noProof/>
                 <w:webHidden/>
               </w:rPr>
-              <w:t>20</w:t>
+              <w:t>21</w:t>
             </w:r>
             <w:r>
               <w:rPr>
@@ -2484,7 +2515,7 @@
               <w:lang w:eastAsia="pt-BR"/>
             </w:rPr>
           </w:pPr>
-          <w:hyperlink w:anchor="_Toc465720694" w:history="1">
+          <w:hyperlink w:anchor="_Toc465807861" w:history="1">
             <w:r>
               <w:rPr>
                 <w:rStyle w:val="Hyperlink"/>
@@ -2527,7 +2558,7 @@
                 <w:noProof/>
                 <w:webHidden/>
               </w:rPr>
-              <w:instrText xml:space="preserve"> PAGEREF _Toc465720694 \h </w:instrText>
+              <w:instrText xml:space="preserve"> PAGEREF _Toc465807861 \h </w:instrText>
             </w:r>
             <w:r>
               <w:rPr>
@@ -2547,7 +2578,7 @@
                 <w:noProof/>
                 <w:webHidden/>
               </w:rPr>
-              <w:t>24</w:t>
+              <w:t>25</w:t>
             </w:r>
             <w:r>
               <w:rPr>
@@ -2572,7 +2603,7 @@
               <w:lang w:eastAsia="pt-BR"/>
             </w:rPr>
           </w:pPr>
-          <w:hyperlink w:anchor="_Toc465720695" w:history="1">
+          <w:hyperlink w:anchor="_Toc465807862" w:history="1">
             <w:r>
               <w:rPr>
                 <w:rStyle w:val="Hyperlink"/>
@@ -2617,7 +2648,7 @@
                 <w:noProof/>
                 <w:webHidden/>
               </w:rPr>
-              <w:instrText xml:space="preserve"> PAGEREF _Toc465720695 \h </w:instrText>
+              <w:instrText xml:space="preserve"> PAGEREF _Toc465807862 \h </w:instrText>
             </w:r>
             <w:r>
               <w:rPr>
@@ -2637,7 +2668,7 @@
                 <w:noProof/>
                 <w:webHidden/>
               </w:rPr>
-              <w:t>25</w:t>
+              <w:t>26</w:t>
             </w:r>
             <w:r>
               <w:rPr>
@@ -2661,7 +2692,7 @@
               <w:lang w:eastAsia="pt-BR"/>
             </w:rPr>
           </w:pPr>
-          <w:hyperlink w:anchor="_Toc465720696" w:history="1">
+          <w:hyperlink w:anchor="_Toc465807863" w:history="1">
             <w:r>
               <w:rPr>
                 <w:rStyle w:val="Hyperlink"/>
@@ -2689,7 +2720,7 @@
                 <w:noProof/>
                 <w:webHidden/>
               </w:rPr>
-              <w:instrText xml:space="preserve"> PAGEREF _Toc465720696 \h </w:instrText>
+              <w:instrText xml:space="preserve"> PAGEREF _Toc465807863 \h </w:instrText>
             </w:r>
             <w:r>
               <w:rPr>
@@ -2709,7 +2740,7 @@
                 <w:noProof/>
                 <w:webHidden/>
               </w:rPr>
-              <w:t>26</w:t>
+              <w:t>27</w:t>
             </w:r>
             <w:r>
               <w:rPr>
@@ -2733,7 +2764,7 @@
               <w:lang w:eastAsia="pt-BR"/>
             </w:rPr>
           </w:pPr>
-          <w:hyperlink w:anchor="_Toc465720697" w:history="1">
+          <w:hyperlink w:anchor="_Toc465807864" w:history="1">
             <w:r>
               <w:rPr>
                 <w:rStyle w:val="Hyperlink"/>
@@ -2761,7 +2792,7 @@
                 <w:noProof/>
                 <w:webHidden/>
               </w:rPr>
-              <w:instrText xml:space="preserve"> PAGEREF _Toc465720697 \h </w:instrText>
+              <w:instrText xml:space="preserve"> PAGEREF _Toc465807864 \h </w:instrText>
             </w:r>
             <w:r>
               <w:rPr>
@@ -2781,7 +2812,7 @@
                 <w:noProof/>
                 <w:webHidden/>
               </w:rPr>
-              <w:t>28</w:t>
+              <w:t>29</w:t>
             </w:r>
             <w:r>
               <w:rPr>
@@ -2805,7 +2836,7 @@
               <w:lang w:eastAsia="pt-BR"/>
             </w:rPr>
           </w:pPr>
-          <w:hyperlink w:anchor="_Toc465720698" w:history="1">
+          <w:hyperlink w:anchor="_Toc465807865" w:history="1">
             <w:r>
               <w:rPr>
                 <w:rStyle w:val="Hyperlink"/>
@@ -2833,7 +2864,7 @@
                 <w:noProof/>
                 <w:webHidden/>
               </w:rPr>
-              <w:instrText xml:space="preserve"> PAGEREF _Toc465720698 \h </w:instrText>
+              <w:instrText xml:space="preserve"> PAGEREF _Toc465807865 \h </w:instrText>
             </w:r>
             <w:r>
               <w:rPr>
@@ -2853,7 +2884,7 @@
                 <w:noProof/>
                 <w:webHidden/>
               </w:rPr>
-              <w:t>29</w:t>
+              <w:t>30</w:t>
             </w:r>
             <w:r>
               <w:rPr>
@@ -2877,7 +2908,7 @@
               <w:lang w:eastAsia="pt-BR"/>
             </w:rPr>
           </w:pPr>
-          <w:hyperlink w:anchor="_Toc465720699" w:history="1">
+          <w:hyperlink w:anchor="_Toc465807866" w:history="1">
             <w:r>
               <w:rPr>
                 <w:rStyle w:val="Hyperlink"/>
@@ -2905,7 +2936,7 @@
                 <w:noProof/>
                 <w:webHidden/>
               </w:rPr>
-              <w:instrText xml:space="preserve"> PAGEREF _Toc465720699 \h </w:instrText>
+              <w:instrText xml:space="preserve"> PAGEREF _Toc465807866 \h </w:instrText>
             </w:r>
             <w:r>
               <w:rPr>
@@ -2925,7 +2956,7 @@
                 <w:noProof/>
                 <w:webHidden/>
               </w:rPr>
-              <w:t>30</w:t>
+              <w:t>31</w:t>
             </w:r>
             <w:r>
               <w:rPr>
@@ -2949,7 +2980,7 @@
               <w:lang w:eastAsia="pt-BR"/>
             </w:rPr>
           </w:pPr>
-          <w:hyperlink w:anchor="_Toc465720700" w:history="1">
+          <w:hyperlink w:anchor="_Toc465807867" w:history="1">
             <w:r>
               <w:rPr>
                 <w:rStyle w:val="Hyperlink"/>
@@ -2977,7 +3008,7 @@
                 <w:noProof/>
                 <w:webHidden/>
               </w:rPr>
-              <w:instrText xml:space="preserve"> PAGEREF _Toc465720700 \h </w:instrText>
+              <w:instrText xml:space="preserve"> PAGEREF _Toc465807867 \h </w:instrText>
             </w:r>
             <w:r>
               <w:rPr>
@@ -2997,7 +3028,7 @@
                 <w:noProof/>
                 <w:webHidden/>
               </w:rPr>
-              <w:t>31</w:t>
+              <w:t>32</w:t>
             </w:r>
             <w:r>
               <w:rPr>
@@ -3021,7 +3052,7 @@
               <w:lang w:eastAsia="pt-BR"/>
             </w:rPr>
           </w:pPr>
-          <w:hyperlink w:anchor="_Toc465720701" w:history="1">
+          <w:hyperlink w:anchor="_Toc465807868" w:history="1">
             <w:r>
               <w:rPr>
                 <w:rStyle w:val="Hyperlink"/>
@@ -3049,7 +3080,7 @@
                 <w:noProof/>
                 <w:webHidden/>
               </w:rPr>
-              <w:instrText xml:space="preserve"> PAGEREF _Toc465720701 \h </w:instrText>
+              <w:instrText xml:space="preserve"> PAGEREF _Toc465807868 \h </w:instrText>
             </w:r>
             <w:r>
               <w:rPr>
@@ -3069,7 +3100,7 @@
                 <w:noProof/>
                 <w:webHidden/>
               </w:rPr>
-              <w:t>32</w:t>
+              <w:t>33</w:t>
             </w:r>
             <w:r>
               <w:rPr>
@@ -3093,7 +3124,7 @@
               <w:lang w:eastAsia="pt-BR"/>
             </w:rPr>
           </w:pPr>
-          <w:hyperlink w:anchor="_Toc465720702" w:history="1">
+          <w:hyperlink w:anchor="_Toc465807869" w:history="1">
             <w:r>
               <w:rPr>
                 <w:rStyle w:val="Hyperlink"/>
@@ -3121,7 +3152,7 @@
                 <w:noProof/>
                 <w:webHidden/>
               </w:rPr>
-              <w:instrText xml:space="preserve"> PAGEREF _Toc465720702 \h </w:instrText>
+              <w:instrText xml:space="preserve"> PAGEREF _Toc465807869 \h </w:instrText>
             </w:r>
             <w:r>
               <w:rPr>
@@ -3141,7 +3172,7 @@
                 <w:noProof/>
                 <w:webHidden/>
               </w:rPr>
-              <w:t>33</w:t>
+              <w:t>34</w:t>
             </w:r>
             <w:r>
               <w:rPr>
@@ -3165,7 +3196,7 @@
               <w:lang w:eastAsia="pt-BR"/>
             </w:rPr>
           </w:pPr>
-          <w:hyperlink w:anchor="_Toc465720703" w:history="1">
+          <w:hyperlink w:anchor="_Toc465807870" w:history="1">
             <w:r>
               <w:rPr>
                 <w:rStyle w:val="Hyperlink"/>
@@ -3193,7 +3224,7 @@
                 <w:noProof/>
                 <w:webHidden/>
               </w:rPr>
-              <w:instrText xml:space="preserve"> PAGEREF _Toc465720703 \h </w:instrText>
+              <w:instrText xml:space="preserve"> PAGEREF _Toc465807870 \h </w:instrText>
             </w:r>
             <w:r>
               <w:rPr>
@@ -3213,7 +3244,7 @@
                 <w:noProof/>
                 <w:webHidden/>
               </w:rPr>
-              <w:t>34</w:t>
+              <w:t>35</w:t>
             </w:r>
             <w:r>
               <w:rPr>
@@ -3237,7 +3268,7 @@
               <w:lang w:eastAsia="pt-BR"/>
             </w:rPr>
           </w:pPr>
-          <w:hyperlink w:anchor="_Toc465720704" w:history="1">
+          <w:hyperlink w:anchor="_Toc465807871" w:history="1">
             <w:r>
               <w:rPr>
                 <w:rStyle w:val="Hyperlink"/>
@@ -3265,7 +3296,7 @@
                 <w:noProof/>
                 <w:webHidden/>
               </w:rPr>
-              <w:instrText xml:space="preserve"> PAGEREF _Toc465720704 \h </w:instrText>
+              <w:instrText xml:space="preserve"> PAGEREF _Toc465807871 \h </w:instrText>
             </w:r>
             <w:r>
               <w:rPr>
@@ -3285,7 +3316,7 @@
                 <w:noProof/>
                 <w:webHidden/>
               </w:rPr>
-              <w:t>35</w:t>
+              <w:t>36</w:t>
             </w:r>
             <w:r>
               <w:rPr>
@@ -3309,7 +3340,7 @@
               <w:lang w:eastAsia="pt-BR"/>
             </w:rPr>
           </w:pPr>
-          <w:hyperlink w:anchor="_Toc465720705" w:history="1">
+          <w:hyperlink w:anchor="_Toc465807872" w:history="1">
             <w:r>
               <w:rPr>
                 <w:rStyle w:val="Hyperlink"/>
@@ -3337,7 +3368,7 @@
                 <w:noProof/>
                 <w:webHidden/>
               </w:rPr>
-              <w:instrText xml:space="preserve"> PAGEREF _Toc465720705 \h </w:instrText>
+              <w:instrText xml:space="preserve"> PAGEREF _Toc465807872 \h </w:instrText>
             </w:r>
             <w:r>
               <w:rPr>
@@ -3357,7 +3388,7 @@
                 <w:noProof/>
                 <w:webHidden/>
               </w:rPr>
-              <w:t>36</w:t>
+              <w:t>37</w:t>
             </w:r>
             <w:r>
               <w:rPr>
@@ -3381,7 +3412,7 @@
               <w:lang w:eastAsia="pt-BR"/>
             </w:rPr>
           </w:pPr>
-          <w:hyperlink w:anchor="_Toc465720706" w:history="1">
+          <w:hyperlink w:anchor="_Toc465807873" w:history="1">
             <w:r>
               <w:rPr>
                 <w:rStyle w:val="Hyperlink"/>
@@ -3409,7 +3440,7 @@
                 <w:noProof/>
                 <w:webHidden/>
               </w:rPr>
-              <w:instrText xml:space="preserve"> PAGEREF _Toc465720706 \h </w:instrText>
+              <w:instrText xml:space="preserve"> PAGEREF _Toc465807873 \h </w:instrText>
             </w:r>
             <w:r>
               <w:rPr>
@@ -3429,7 +3460,7 @@
                 <w:noProof/>
                 <w:webHidden/>
               </w:rPr>
-              <w:t>37</w:t>
+              <w:t>38</w:t>
             </w:r>
             <w:r>
               <w:rPr>
@@ -3453,7 +3484,7 @@
               <w:lang w:eastAsia="pt-BR"/>
             </w:rPr>
           </w:pPr>
-          <w:hyperlink w:anchor="_Toc465720707" w:history="1">
+          <w:hyperlink w:anchor="_Toc465807874" w:history="1">
             <w:r>
               <w:rPr>
                 <w:rStyle w:val="Hyperlink"/>
@@ -3481,7 +3512,7 @@
                 <w:noProof/>
                 <w:webHidden/>
               </w:rPr>
-              <w:instrText xml:space="preserve"> PAGEREF _Toc465720707 \h </w:instrText>
+              <w:instrText xml:space="preserve"> PAGEREF _Toc465807874 \h </w:instrText>
             </w:r>
             <w:r>
               <w:rPr>
@@ -3501,7 +3532,7 @@
                 <w:noProof/>
                 <w:webHidden/>
               </w:rPr>
-              <w:t>38</w:t>
+              <w:t>39</w:t>
             </w:r>
             <w:r>
               <w:rPr>
@@ -3529,8 +3560,6 @@
             <w:fldChar w:fldCharType="end"/>
           </w:r>
         </w:p>
-        <w:bookmarkStart w:id="0" w:name="_GoBack" w:displacedByCustomXml="next"/>
-        <w:bookmarkEnd w:id="0" w:displacedByCustomXml="next"/>
       </w:sdtContent>
     </w:sdt>
     <w:p>
@@ -3546,7 +3575,7 @@
           <w:rFonts w:cs="Arial"/>
         </w:rPr>
       </w:pPr>
-      <w:bookmarkStart w:id="1" w:name="_Toc465720677"/>
+      <w:bookmarkStart w:id="0" w:name="_Toc465807844"/>
       <w:r>
         <w:rPr>
           <w:rFonts w:cs="Arial"/>
@@ -3554,7 +3583,7 @@
         <w:lastRenderedPageBreak/>
         <w:t>INTRODUÇÃO</w:t>
       </w:r>
-      <w:bookmarkEnd w:id="1"/>
+      <w:bookmarkEnd w:id="0"/>
     </w:p>
     <w:p>
       <w:pPr>
@@ -3710,7 +3739,7 @@
           <w:rFonts w:cs="Arial"/>
         </w:rPr>
       </w:pPr>
-      <w:bookmarkStart w:id="2" w:name="_Toc465720678"/>
+      <w:bookmarkStart w:id="1" w:name="_Toc465807845"/>
       <w:r>
         <w:rPr>
           <w:rFonts w:cs="Arial"/>
@@ -3718,7 +3747,7 @@
         <w:lastRenderedPageBreak/>
         <w:t>PROBLEMA</w:t>
       </w:r>
-      <w:bookmarkEnd w:id="2"/>
+      <w:bookmarkEnd w:id="1"/>
     </w:p>
     <w:p>
       <w:pPr>
@@ -3813,7 +3842,7 @@
           <w:rFonts w:cs="Arial"/>
         </w:rPr>
       </w:pPr>
-      <w:bookmarkStart w:id="3" w:name="_Toc465720679"/>
+      <w:bookmarkStart w:id="2" w:name="_Toc465807846"/>
       <w:r>
         <w:rPr>
           <w:rFonts w:cs="Arial"/>
@@ -3821,7 +3850,7 @@
         <w:lastRenderedPageBreak/>
         <w:t>OBJETIVOS</w:t>
       </w:r>
-      <w:bookmarkEnd w:id="3"/>
+      <w:bookmarkEnd w:id="2"/>
     </w:p>
     <w:p>
       <w:pPr>
@@ -3845,14 +3874,14 @@
           <w:rFonts w:cs="Arial"/>
         </w:rPr>
       </w:pPr>
-      <w:bookmarkStart w:id="4" w:name="_Toc465720680"/>
+      <w:bookmarkStart w:id="3" w:name="_Toc465807847"/>
       <w:r>
         <w:rPr>
           <w:rFonts w:cs="Arial"/>
         </w:rPr>
         <w:t>OBJETIVO GERAL</w:t>
       </w:r>
-      <w:bookmarkEnd w:id="4"/>
+      <w:bookmarkEnd w:id="3"/>
     </w:p>
     <w:p>
       <w:pPr>
@@ -3883,14 +3912,14 @@
           <w:rFonts w:cs="Arial"/>
         </w:rPr>
       </w:pPr>
-      <w:bookmarkStart w:id="5" w:name="_Toc465720681"/>
+      <w:bookmarkStart w:id="4" w:name="_Toc465807848"/>
       <w:r>
         <w:rPr>
           <w:rFonts w:cs="Arial"/>
         </w:rPr>
         <w:t>OBJETIVOS ESPECÍFICOS</w:t>
       </w:r>
-      <w:bookmarkEnd w:id="5"/>
+      <w:bookmarkEnd w:id="4"/>
     </w:p>
     <w:p>
       <w:pPr>
@@ -4000,7 +4029,7 @@
           <w:rFonts w:cs="Arial"/>
         </w:rPr>
       </w:pPr>
-      <w:bookmarkStart w:id="6" w:name="_Toc465720682"/>
+      <w:bookmarkStart w:id="5" w:name="_Toc465807849"/>
       <w:r>
         <w:rPr>
           <w:rFonts w:cs="Arial"/>
@@ -4008,7 +4037,7 @@
         <w:lastRenderedPageBreak/>
         <w:t>JUSTIFICATIVA DO PROJETO</w:t>
       </w:r>
-      <w:bookmarkEnd w:id="6"/>
+      <w:bookmarkEnd w:id="5"/>
     </w:p>
     <w:p>
       <w:pPr>
@@ -4159,7 +4188,7 @@
           <w:rFonts w:cs="Arial"/>
         </w:rPr>
       </w:pPr>
-      <w:bookmarkStart w:id="7" w:name="_Toc465720683"/>
+      <w:bookmarkStart w:id="6" w:name="_Toc465807850"/>
       <w:r>
         <w:rPr>
           <w:rFonts w:cs="Arial"/>
@@ -4167,7 +4196,7 @@
         <w:lastRenderedPageBreak/>
         <w:t>METODOLOGIA</w:t>
       </w:r>
-      <w:bookmarkEnd w:id="7"/>
+      <w:bookmarkEnd w:id="6"/>
     </w:p>
     <w:p>
       <w:pPr>
@@ -4249,7 +4278,7 @@
           <w:rFonts w:cs="Arial"/>
         </w:rPr>
       </w:pPr>
-      <w:bookmarkStart w:id="8" w:name="_Toc465720684"/>
+      <w:bookmarkStart w:id="7" w:name="_Toc465807851"/>
       <w:r>
         <w:rPr>
           <w:rFonts w:cs="Arial"/>
@@ -4257,7 +4286,7 @@
         <w:lastRenderedPageBreak/>
         <w:t>PESQUISA</w:t>
       </w:r>
-      <w:bookmarkEnd w:id="8"/>
+      <w:bookmarkEnd w:id="7"/>
       <w:r>
         <w:rPr>
           <w:rFonts w:cs="Arial"/>
@@ -4277,7 +4306,7 @@
           <w:rFonts w:cs="Arial"/>
         </w:rPr>
       </w:pPr>
-      <w:bookmarkStart w:id="9" w:name="_Toc465720685"/>
+      <w:bookmarkStart w:id="8" w:name="_Toc465807852"/>
       <w:r>
         <w:rPr>
           <w:rFonts w:cs="Arial"/>
@@ -4285,7 +4314,7 @@
         <w:lastRenderedPageBreak/>
         <w:t>REVISÃO DE LITERATURA</w:t>
       </w:r>
-      <w:bookmarkEnd w:id="9"/>
+      <w:bookmarkEnd w:id="8"/>
     </w:p>
     <w:p>
       <w:pPr>
@@ -4308,14 +4337,14 @@
           <w:rFonts w:cs="Arial"/>
         </w:rPr>
       </w:pPr>
-      <w:bookmarkStart w:id="10" w:name="_Toc465720686"/>
+      <w:bookmarkStart w:id="9" w:name="_Toc465807853"/>
       <w:r>
         <w:rPr>
           <w:rFonts w:cs="Arial"/>
         </w:rPr>
         <w:t>Requisitos</w:t>
       </w:r>
-      <w:bookmarkEnd w:id="10"/>
+      <w:bookmarkEnd w:id="9"/>
     </w:p>
     <w:p>
       <w:pPr>
@@ -5965,44 +5994,50 @@
           <w:b/>
           <w:color w:val="FF0000"/>
         </w:rPr>
-        <w:t>RNF01</w:t>
-      </w:r>
-      <w:r>
-        <w:rPr>
-          <w:rFonts w:cs="Arial"/>
-          <w:color w:val="FF0000"/>
-        </w:rPr>
-        <w:t>: Tamanho máximo de arquivos - O sistema deve realizar o upload de arquivos com até no máximo 2MB.</w:t>
-      </w:r>
-    </w:p>
-    <w:p>
-      <w:pPr>
-        <w:pStyle w:val="PargrafodaLista"/>
-        <w:numPr>
-          <w:ilvl w:val="0"/>
-          <w:numId w:val="7"/>
-        </w:numPr>
-        <w:spacing w:line="360" w:lineRule="auto"/>
-        <w:jc w:val="both"/>
-        <w:rPr>
-          <w:rFonts w:cs="Arial"/>
-          <w:color w:val="FF0000"/>
-        </w:rPr>
-      </w:pPr>
+        <w:t>RNF0</w:t>
+      </w:r>
       <w:r>
         <w:rPr>
           <w:rFonts w:cs="Arial"/>
           <w:b/>
           <w:color w:val="FF0000"/>
         </w:rPr>
-        <w:t>RNF02</w:t>
+        <w:t>1</w:t>
       </w:r>
       <w:r>
         <w:rPr>
           <w:rFonts w:cs="Arial"/>
           <w:color w:val="FF0000"/>
         </w:rPr>
-        <w:t>: Extensões de arquivos aceitos - O sistema deve realizar o upload apenas de arquivos com a extensão .</w:t>
+        <w:t>: Extensões de arquivos aceitos - O sistema deve realizar o upload apenas de arquivos com a</w:t>
+      </w:r>
+      <w:r>
+        <w:rPr>
+          <w:rFonts w:cs="Arial"/>
+          <w:color w:val="FF0000"/>
+        </w:rPr>
+        <w:t>s</w:t>
+      </w:r>
+      <w:r>
+        <w:rPr>
+          <w:rFonts w:cs="Arial"/>
+          <w:color w:val="FF0000"/>
+        </w:rPr>
+        <w:t xml:space="preserve"> extens</w:t>
+      </w:r>
+      <w:r>
+        <w:rPr>
+          <w:rFonts w:cs="Arial"/>
+          <w:color w:val="FF0000"/>
+        </w:rPr>
+        <w:t>ões</w:t>
+      </w:r>
+      <w:r>
+        <w:rPr>
+          <w:rFonts w:cs="Arial"/>
+          <w:color w:val="FF0000"/>
+        </w:rPr>
+        <w:t xml:space="preserve"> .</w:t>
       </w:r>
       <w:proofErr w:type="spellStart"/>
       <w:r>
@@ -6011,6 +6046,134 @@
           <w:color w:val="FF0000"/>
         </w:rPr>
         <w:t>pdf</w:t>
+      </w:r>
+      <w:proofErr w:type="spellEnd"/>
+      <w:r>
+        <w:rPr>
+          <w:rFonts w:cs="Arial"/>
+          <w:color w:val="FF0000"/>
+        </w:rPr>
+        <w:t>, .</w:t>
+      </w:r>
+      <w:proofErr w:type="spellStart"/>
+      <w:r>
+        <w:rPr>
+          <w:rFonts w:cs="Arial"/>
+          <w:color w:val="FF0000"/>
+        </w:rPr>
+        <w:t>doc</w:t>
+      </w:r>
+      <w:proofErr w:type="spellEnd"/>
+      <w:r>
+        <w:rPr>
+          <w:rFonts w:cs="Arial"/>
+          <w:color w:val="FF0000"/>
+        </w:rPr>
+        <w:t>, .</w:t>
+      </w:r>
+      <w:proofErr w:type="spellStart"/>
+      <w:r>
+        <w:rPr>
+          <w:rFonts w:cs="Arial"/>
+          <w:color w:val="FF0000"/>
+        </w:rPr>
+        <w:t>docx</w:t>
+      </w:r>
+      <w:proofErr w:type="spellEnd"/>
+      <w:r>
+        <w:rPr>
+          <w:rFonts w:cs="Arial"/>
+          <w:color w:val="FF0000"/>
+        </w:rPr>
+        <w:t>, .</w:t>
+      </w:r>
+      <w:proofErr w:type="spellStart"/>
+      <w:r>
+        <w:rPr>
+          <w:rFonts w:cs="Arial"/>
+          <w:color w:val="FF0000"/>
+        </w:rPr>
+        <w:t>xls</w:t>
+      </w:r>
+      <w:proofErr w:type="spellEnd"/>
+      <w:r>
+        <w:rPr>
+          <w:rFonts w:cs="Arial"/>
+          <w:color w:val="FF0000"/>
+        </w:rPr>
+        <w:t>, .</w:t>
+      </w:r>
+      <w:proofErr w:type="spellStart"/>
+      <w:r>
+        <w:rPr>
+          <w:rFonts w:cs="Arial"/>
+          <w:color w:val="FF0000"/>
+        </w:rPr>
+        <w:t>xlsx</w:t>
+      </w:r>
+      <w:proofErr w:type="spellEnd"/>
+      <w:r>
+        <w:rPr>
+          <w:rFonts w:cs="Arial"/>
+          <w:color w:val="FF0000"/>
+        </w:rPr>
+        <w:t>, .</w:t>
+      </w:r>
+      <w:proofErr w:type="spellStart"/>
+      <w:r>
+        <w:rPr>
+          <w:rFonts w:cs="Arial"/>
+          <w:color w:val="FF0000"/>
+        </w:rPr>
+        <w:t>jpg</w:t>
+      </w:r>
+      <w:proofErr w:type="spellEnd"/>
+      <w:r>
+        <w:rPr>
+          <w:rFonts w:cs="Arial"/>
+          <w:color w:val="FF0000"/>
+        </w:rPr>
+        <w:t>, .</w:t>
+      </w:r>
+      <w:proofErr w:type="spellStart"/>
+      <w:r>
+        <w:rPr>
+          <w:rFonts w:cs="Arial"/>
+          <w:color w:val="FF0000"/>
+        </w:rPr>
+        <w:t>jpeg</w:t>
+      </w:r>
+      <w:proofErr w:type="spellEnd"/>
+      <w:r>
+        <w:rPr>
+          <w:rFonts w:cs="Arial"/>
+          <w:color w:val="FF0000"/>
+        </w:rPr>
+        <w:t>, .</w:t>
+      </w:r>
+      <w:proofErr w:type="spellStart"/>
+      <w:r>
+        <w:rPr>
+          <w:rFonts w:cs="Arial"/>
+          <w:color w:val="FF0000"/>
+        </w:rPr>
+        <w:t>png</w:t>
+      </w:r>
+      <w:proofErr w:type="spellEnd"/>
+      <w:r>
+        <w:rPr>
+          <w:rFonts w:cs="Arial"/>
+          <w:color w:val="FF0000"/>
+        </w:rPr>
+        <w:t>, .</w:t>
+      </w:r>
+      <w:proofErr w:type="spellStart"/>
+      <w:r>
+        <w:rPr>
+          <w:rFonts w:cs="Arial"/>
+          <w:color w:val="FF0000"/>
+        </w:rPr>
+        <w:t>bmp</w:t>
       </w:r>
       <w:proofErr w:type="spellEnd"/>
       <w:r>
@@ -6194,7 +6357,7 @@
           <w:rFonts w:cs="Arial"/>
         </w:rPr>
       </w:pPr>
-      <w:bookmarkStart w:id="11" w:name="_Toc465720687"/>
+      <w:bookmarkStart w:id="10" w:name="_Toc465807854"/>
       <w:r>
         <w:rPr>
           <w:rStyle w:val="Ttulo2Char"/>
@@ -6203,7 +6366,7 @@
         </w:rPr>
         <w:t>Linguagem de desenvolvimento</w:t>
       </w:r>
-      <w:bookmarkEnd w:id="11"/>
+      <w:bookmarkEnd w:id="10"/>
     </w:p>
     <w:p>
       <w:pPr>
@@ -6365,7 +6528,7 @@
           <w:rFonts w:cs="Arial"/>
         </w:rPr>
       </w:pPr>
-      <w:bookmarkStart w:id="12" w:name="_Toc465720688"/>
+      <w:bookmarkStart w:id="11" w:name="_Toc465807855"/>
       <w:r>
         <w:rPr>
           <w:rStyle w:val="Ttulo2Char"/>
@@ -6375,7 +6538,7 @@
         <w:lastRenderedPageBreak/>
         <w:t>Banco de dados</w:t>
       </w:r>
-      <w:bookmarkEnd w:id="12"/>
+      <w:bookmarkEnd w:id="11"/>
     </w:p>
     <w:p>
       <w:pPr>
@@ -6433,7 +6596,7 @@
           <w:rFonts w:cs="Arial"/>
         </w:rPr>
       </w:pPr>
-      <w:bookmarkStart w:id="13" w:name="_Toc465720689"/>
+      <w:bookmarkStart w:id="12" w:name="_Toc465807856"/>
       <w:r>
         <w:rPr>
           <w:rStyle w:val="Ttulo2Char"/>
@@ -6442,7 +6605,7 @@
         </w:rPr>
         <w:t>ORM</w:t>
       </w:r>
-      <w:bookmarkEnd w:id="13"/>
+      <w:bookmarkEnd w:id="12"/>
     </w:p>
     <w:p>
       <w:pPr>
@@ -6564,7 +6727,7 @@
           <w:rFonts w:cs="Arial"/>
         </w:rPr>
       </w:pPr>
-      <w:bookmarkStart w:id="14" w:name="_Toc465720690"/>
+      <w:bookmarkStart w:id="13" w:name="_Toc465807857"/>
       <w:r>
         <w:rPr>
           <w:rStyle w:val="Ttulo2Char"/>
@@ -6574,7 +6737,7 @@
         <w:lastRenderedPageBreak/>
         <w:t>Diagrama de caso de uso</w:t>
       </w:r>
-      <w:bookmarkEnd w:id="14"/>
+      <w:bookmarkEnd w:id="13"/>
     </w:p>
     <w:p>
       <w:pPr>
@@ -6649,7 +6812,7 @@
           <w:rFonts w:cs="Arial"/>
         </w:rPr>
       </w:pPr>
-      <w:bookmarkStart w:id="15" w:name="_Toc465720691"/>
+      <w:bookmarkStart w:id="14" w:name="_Toc465807858"/>
       <w:r>
         <w:rPr>
           <w:rFonts w:cs="Arial"/>
@@ -6657,7 +6820,7 @@
         <w:lastRenderedPageBreak/>
         <w:t>SEGURANÇA</w:t>
       </w:r>
-      <w:bookmarkEnd w:id="15"/>
+      <w:bookmarkEnd w:id="14"/>
     </w:p>
     <w:p>
       <w:pPr>
@@ -6675,26 +6838,398 @@
           <w:numId w:val="1"/>
         </w:numPr>
         <w:spacing w:line="360" w:lineRule="auto"/>
-        <w:rPr>
-          <w:rFonts w:cs="Arial"/>
-        </w:rPr>
-      </w:pPr>
-      <w:bookmarkStart w:id="16" w:name="_Toc465720692"/>
-      <w:r>
-        <w:rPr>
-          <w:rFonts w:cs="Arial"/>
-        </w:rPr>
+        <w:jc w:val="both"/>
+        <w:rPr>
+          <w:rFonts w:cs="Arial"/>
+        </w:rPr>
+      </w:pPr>
+      <w:bookmarkStart w:id="15" w:name="_Toc465807859"/>
+      <w:r>
+        <w:rPr>
+          <w:rFonts w:cs="Arial"/>
+        </w:rPr>
+        <w:t>Controle de usuários</w:t>
+      </w:r>
+      <w:bookmarkEnd w:id="15"/>
+    </w:p>
+    <w:p>
+      <w:pPr>
+        <w:spacing w:line="360" w:lineRule="auto"/>
+        <w:ind w:firstLine="360"/>
+        <w:jc w:val="both"/>
+      </w:pPr>
+      <w:r>
+        <w:t xml:space="preserve">Uma parte importante da segurança de um sistema informatizado é poder identificar cada usuário e suas ações dentro de tal sistema, para isso têm-se de fazer um controle de usuários, </w:t>
+      </w:r>
+      <w:r>
+        <w:t>a fim de evitar inconsistências</w:t>
+      </w:r>
+      <w:r>
+        <w:t xml:space="preserve"> nas operações</w:t>
+      </w:r>
+      <w:r>
+        <w:t>, falhas de segurança e fraudes</w:t>
+      </w:r>
+      <w:r>
+        <w:t>.</w:t>
+      </w:r>
+    </w:p>
+    <w:p>
+      <w:pPr>
+        <w:spacing w:line="360" w:lineRule="auto"/>
+        <w:ind w:firstLine="360"/>
+        <w:jc w:val="both"/>
+      </w:pPr>
+      <w:r>
+        <w:t>O controle de usuários</w:t>
+      </w:r>
+      <w:r>
+        <w:t xml:space="preserve"> pode ser compost</w:t>
+      </w:r>
+      <w:r>
+        <w:t>o</w:t>
+      </w:r>
+      <w:r>
+        <w:t xml:space="preserve"> por 3 elementos:</w:t>
+      </w:r>
+    </w:p>
+    <w:p>
+      <w:pPr>
+        <w:pStyle w:val="PargrafodaLista"/>
+        <w:numPr>
+          <w:ilvl w:val="0"/>
+          <w:numId w:val="24"/>
+        </w:numPr>
+        <w:spacing w:line="360" w:lineRule="auto"/>
+        <w:jc w:val="both"/>
+      </w:pPr>
+      <w:r>
+        <w:t>Autenticação;</w:t>
+      </w:r>
+    </w:p>
+    <w:p>
+      <w:pPr>
+        <w:pStyle w:val="PargrafodaLista"/>
+        <w:numPr>
+          <w:ilvl w:val="0"/>
+          <w:numId w:val="24"/>
+        </w:numPr>
+        <w:spacing w:line="360" w:lineRule="auto"/>
+        <w:jc w:val="both"/>
+      </w:pPr>
+      <w:r>
+        <w:t>Permissões;</w:t>
+      </w:r>
+    </w:p>
+    <w:p>
+      <w:pPr>
+        <w:pStyle w:val="PargrafodaLista"/>
+        <w:numPr>
+          <w:ilvl w:val="0"/>
+          <w:numId w:val="24"/>
+        </w:numPr>
+        <w:spacing w:line="360" w:lineRule="auto"/>
+        <w:jc w:val="both"/>
+      </w:pPr>
+      <w:r>
+        <w:t>Auditoria.</w:t>
+      </w:r>
+    </w:p>
+    <w:p>
+      <w:pPr>
+        <w:pStyle w:val="Ttulo4"/>
+      </w:pPr>
+      <w:r>
         <w:t>Autenticação</w:t>
       </w:r>
-      <w:bookmarkEnd w:id="16"/>
-    </w:p>
-    <w:p>
-      <w:pPr>
-        <w:spacing w:line="360" w:lineRule="auto"/>
-        <w:rPr>
-          <w:rFonts w:cs="Arial"/>
-        </w:rPr>
-      </w:pPr>
+    </w:p>
+    <w:p>
+      <w:pPr>
+        <w:spacing w:line="360" w:lineRule="auto"/>
+        <w:ind w:firstLine="360"/>
+        <w:jc w:val="both"/>
+        <w:rPr>
+          <w:rFonts w:cs="Arial"/>
+        </w:rPr>
+      </w:pPr>
+      <w:r>
+        <w:rPr>
+          <w:rFonts w:cs="Arial"/>
+        </w:rPr>
+        <w:t xml:space="preserve">O processo de autenticação nada mais é do que a identificação de um usuário através de um processo </w:t>
+      </w:r>
+      <w:r>
+        <w:rPr>
+          <w:rFonts w:cs="Arial"/>
+          <w:i/>
+        </w:rPr>
+        <w:t>Login</w:t>
+      </w:r>
+      <w:r>
+        <w:rPr>
+          <w:rFonts w:cs="Arial"/>
+          <w:i/>
+        </w:rPr>
+        <w:t xml:space="preserve">, </w:t>
+      </w:r>
+      <w:r>
+        <w:rPr>
+          <w:rFonts w:cs="Arial"/>
+        </w:rPr>
+        <w:t>onde o usuário em questão se identificará utilizando um “nome” e uma senha.</w:t>
+      </w:r>
+    </w:p>
+    <w:p>
+      <w:pPr>
+        <w:spacing w:line="360" w:lineRule="auto"/>
+        <w:ind w:firstLine="360"/>
+        <w:rPr>
+          <w:rFonts w:cs="Arial"/>
+        </w:rPr>
+      </w:pPr>
+      <w:r>
+        <w:rPr>
+          <w:rFonts w:cs="Arial"/>
+        </w:rPr>
+        <w:t xml:space="preserve">No sistema proposto, o método de </w:t>
+      </w:r>
+      <w:r>
+        <w:rPr>
+          <w:rFonts w:cs="Arial"/>
+          <w:i/>
+        </w:rPr>
+        <w:t>Login</w:t>
+      </w:r>
+      <w:r>
+        <w:rPr>
+          <w:rFonts w:cs="Arial"/>
+        </w:rPr>
+        <w:t xml:space="preserve"> selecionado será através do AD (</w:t>
+      </w:r>
+      <w:r>
+        <w:rPr>
+          <w:rFonts w:cs="Arial"/>
+          <w:i/>
+        </w:rPr>
+        <w:t xml:space="preserve">Active </w:t>
+      </w:r>
+      <w:proofErr w:type="spellStart"/>
+      <w:r>
+        <w:rPr>
+          <w:rFonts w:cs="Arial"/>
+          <w:i/>
+        </w:rPr>
+        <w:t>Directory</w:t>
+      </w:r>
+      <w:proofErr w:type="spellEnd"/>
+      <w:r>
+        <w:rPr>
+          <w:rFonts w:cs="Arial"/>
+        </w:rPr>
+        <w:t>) da Microsoft, que consiste em um serviço de diretórios.</w:t>
+      </w:r>
+    </w:p>
+    <w:p>
+      <w:pPr>
+        <w:spacing w:line="360" w:lineRule="auto"/>
+        <w:ind w:firstLine="360"/>
+        <w:jc w:val="both"/>
+        <w:rPr>
+          <w:rFonts w:cs="Arial"/>
+        </w:rPr>
+      </w:pPr>
+      <w:r>
+        <w:rPr>
+          <w:rFonts w:cs="Arial"/>
+        </w:rPr>
+        <w:t xml:space="preserve">Segundo o manual de </w:t>
+      </w:r>
+      <w:r>
+        <w:rPr>
+          <w:rFonts w:cs="Arial"/>
+        </w:rPr>
+        <w:t>Introdução ao</w:t>
+      </w:r>
+      <w:r>
+        <w:rPr>
+          <w:rFonts w:cs="Arial"/>
+          <w:i/>
+        </w:rPr>
+        <w:t xml:space="preserve"> Active </w:t>
+      </w:r>
+      <w:proofErr w:type="spellStart"/>
+      <w:r>
+        <w:rPr>
+          <w:rFonts w:cs="Arial"/>
+          <w:i/>
+        </w:rPr>
+        <w:t>Directory</w:t>
+      </w:r>
+      <w:proofErr w:type="spellEnd"/>
+      <w:r>
+        <w:rPr>
+          <w:rFonts w:cs="Arial"/>
+          <w:i/>
+        </w:rPr>
+        <w:t xml:space="preserve">, </w:t>
+      </w:r>
+      <w:r>
+        <w:rPr>
+          <w:rFonts w:cs="Arial"/>
+        </w:rPr>
+        <w:t>um “</w:t>
+      </w:r>
+      <w:r>
+        <w:t xml:space="preserve">Serviço de diretório é um conjunto de Atributos sobre recursos e serviços existentes na rede, isso significa que é uma maneira de organizar e simplificar o acesso aos recursos de sua rede centralizando-os; bem como, reforçar a segurança e dar proteção aos objetos da </w:t>
+      </w:r>
+      <w:proofErr w:type="spellStart"/>
+      <w:r>
+        <w:rPr>
+          <w:i/>
+        </w:rPr>
+        <w:t>database</w:t>
+      </w:r>
+      <w:proofErr w:type="spellEnd"/>
+      <w:r>
+        <w:t xml:space="preserve"> contra intrusos, ou controlar acessos dos usuários internos da rede. O </w:t>
+      </w:r>
+      <w:r>
+        <w:rPr>
+          <w:i/>
+        </w:rPr>
+        <w:t xml:space="preserve">Active </w:t>
+      </w:r>
+      <w:proofErr w:type="spellStart"/>
+      <w:r>
+        <w:rPr>
+          <w:i/>
+        </w:rPr>
+        <w:t>Directory</w:t>
+      </w:r>
+      <w:proofErr w:type="spellEnd"/>
+      <w:r>
+        <w:t xml:space="preserve"> mantém dados como contas de usuários, impressoras, grupos, computadores, servidores, recursos de rede, etc. Ele pode ser totalmente </w:t>
+      </w:r>
+      <w:proofErr w:type="spellStart"/>
+      <w:r>
+        <w:t>escalonável</w:t>
+      </w:r>
+      <w:proofErr w:type="spellEnd"/>
+      <w:r>
+        <w:t>, aumentando conforme a nossa necessidade</w:t>
+      </w:r>
+      <w:r>
+        <w:rPr>
+          <w:rFonts w:cs="Arial"/>
+        </w:rPr>
+        <w:t>”.</w:t>
+      </w:r>
+    </w:p>
+    <w:p>
+      <w:pPr>
+        <w:spacing w:line="360" w:lineRule="auto"/>
+        <w:ind w:firstLine="360"/>
+        <w:jc w:val="both"/>
+        <w:rPr>
+          <w:rFonts w:cs="Arial"/>
+        </w:rPr>
+      </w:pPr>
+      <w:r>
+        <w:rPr>
+          <w:rFonts w:cs="Arial"/>
+        </w:rPr>
+        <w:t>Tendo isso como base, o sistema solicitará que os usuários se autentiquem utilizando as informações do AD da faculdade, permitindo que o mesmo seja identificado com suas informações e permissões.</w:t>
+      </w:r>
+    </w:p>
+    <w:p>
+      <w:pPr>
+        <w:spacing w:line="360" w:lineRule="auto"/>
+        <w:ind w:firstLine="360"/>
+        <w:jc w:val="both"/>
+        <w:rPr>
+          <w:rFonts w:cs="Arial"/>
+        </w:rPr>
+      </w:pPr>
+    </w:p>
+    <w:p>
+      <w:pPr>
+        <w:pStyle w:val="Ttulo4"/>
+      </w:pPr>
+      <w:r>
+        <w:lastRenderedPageBreak/>
+        <w:t>Permissões</w:t>
+      </w:r>
+    </w:p>
+    <w:p>
+      <w:pPr>
+        <w:spacing w:line="360" w:lineRule="auto"/>
+        <w:ind w:firstLine="360"/>
+        <w:jc w:val="both"/>
+      </w:pPr>
+      <w:r>
+        <w:t xml:space="preserve">A definição de níveis de permissão é importante para que usuários só executem tarefas que lhes competem, ou seja, não se pode permitir que um aluno tenha acesso </w:t>
+      </w:r>
+      <w:proofErr w:type="spellStart"/>
+      <w:r>
+        <w:t>a</w:t>
+      </w:r>
+      <w:proofErr w:type="spellEnd"/>
+      <w:r>
+        <w:t xml:space="preserve"> funções administrativas ou a documentos de outros alunos, por exemplo.</w:t>
+      </w:r>
+    </w:p>
+    <w:p>
+      <w:pPr>
+        <w:spacing w:line="360" w:lineRule="auto"/>
+        <w:ind w:firstLine="360"/>
+        <w:jc w:val="both"/>
+      </w:pPr>
+      <w:r>
+        <w:t>Para garantir este requisito, no momento de autenticação no AD, o sistema armazena a permissão do usuário obtida e anexa ao</w:t>
+      </w:r>
+      <w:r>
+        <w:t xml:space="preserve"> seu</w:t>
+      </w:r>
+      <w:r>
+        <w:t xml:space="preserve"> perfil no sistema.</w:t>
+      </w:r>
+    </w:p>
+    <w:p>
+      <w:pPr>
+        <w:spacing w:line="360" w:lineRule="auto"/>
+        <w:ind w:firstLine="360"/>
+        <w:jc w:val="both"/>
+      </w:pPr>
+      <w:r>
+        <w:t xml:space="preserve">A partir deste momento, o usuário só poderá acessar as informações destinadas ao seu </w:t>
+      </w:r>
+      <w:r>
+        <w:t>nível de acesso</w:t>
+      </w:r>
+      <w:r>
+        <w:t>.</w:t>
+      </w:r>
+    </w:p>
+    <w:p>
+      <w:pPr>
+        <w:pStyle w:val="Ttulo4"/>
+      </w:pPr>
+      <w:r>
+        <w:t>Auditoria</w:t>
+      </w:r>
+    </w:p>
+    <w:p>
+      <w:pPr>
+        <w:spacing w:line="360" w:lineRule="auto"/>
+        <w:ind w:firstLine="360"/>
+        <w:jc w:val="both"/>
+      </w:pPr>
+      <w:r>
+        <w:t>A fim de garantir a integridade do sistema, e o não-repúdio de ações realizadas, o sistema armazena um registro</w:t>
+      </w:r>
+      <w:r>
+        <w:t xml:space="preserve"> das atividades realizadas pelos usuários, permitindo posterior auditoria</w:t>
+      </w:r>
     </w:p>
     <w:p>
       <w:pPr>
@@ -6708,14 +7243,14 @@
           <w:rFonts w:cs="Arial"/>
         </w:rPr>
       </w:pPr>
-      <w:bookmarkStart w:id="17" w:name="_Toc465720693"/>
+      <w:bookmarkStart w:id="16" w:name="_Toc465807860"/>
       <w:r>
         <w:rPr>
           <w:rFonts w:cs="Arial"/>
         </w:rPr>
         <w:t>Criptografia</w:t>
       </w:r>
-      <w:bookmarkEnd w:id="17"/>
+      <w:bookmarkEnd w:id="16"/>
     </w:p>
     <w:p>
       <w:pPr>
@@ -6934,6 +7469,7 @@
         <w:rPr>
           <w:rFonts w:cs="Arial"/>
         </w:rPr>
+        <w:lastRenderedPageBreak/>
         <w:t>Não-repúdio.</w:t>
       </w:r>
     </w:p>
@@ -6973,26 +7509,6 @@
     </w:p>
     <w:p>
       <w:pPr>
-        <w:spacing w:line="360" w:lineRule="auto"/>
-        <w:ind w:firstLine="360"/>
-        <w:jc w:val="both"/>
-        <w:rPr>
-          <w:rFonts w:cs="Arial"/>
-        </w:rPr>
-      </w:pPr>
-    </w:p>
-    <w:p>
-      <w:pPr>
-        <w:spacing w:line="360" w:lineRule="auto"/>
-        <w:ind w:firstLine="360"/>
-        <w:jc w:val="both"/>
-        <w:rPr>
-          <w:rFonts w:cs="Arial"/>
-        </w:rPr>
-      </w:pPr>
-    </w:p>
-    <w:p>
-      <w:pPr>
         <w:pStyle w:val="Ttulo4"/>
         <w:numPr>
           <w:ilvl w:val="3"/>
@@ -7006,7 +7522,6 @@
         <w:rPr>
           <w:rFonts w:cs="Arial"/>
         </w:rPr>
-        <w:lastRenderedPageBreak/>
         <w:t>Integridade da informação</w:t>
       </w:r>
     </w:p>
@@ -7314,6 +7829,7 @@
         <w:rPr>
           <w:rFonts w:cs="Arial"/>
         </w:rPr>
+        <w:lastRenderedPageBreak/>
         <w:t>Existem, basicamente, 2 tipos de chave: simétrica e assimétrica.</w:t>
       </w:r>
     </w:p>
@@ -7350,7 +7866,6 @@
         <w:jc w:val="both"/>
       </w:pPr>
       <w:r>
-        <w:lastRenderedPageBreak/>
         <w:t>DES (</w:t>
       </w:r>
       <w:r>
@@ -7580,7 +8095,13 @@
         <w:jc w:val="both"/>
       </w:pPr>
       <w:r>
-        <w:t>Diferentemente da criptografia chaves simétricas, esta forma de criptografia utiliza chaves diferentes (assimétricas), mas matematicamente relacionadas. Ou seja, existe uma chave para criptografar (chave pública) e outra para descriptografar (chave privada).</w:t>
+        <w:t>Diferentemente da criptografia</w:t>
+      </w:r>
+      <w:r>
+        <w:t xml:space="preserve"> com</w:t>
+      </w:r>
+      <w:r>
+        <w:t xml:space="preserve"> chaves simétricas, esta forma de criptografia utiliza chaves diferentes (assimétricas), mas matematicamente relacionadas. Ou seja, existe uma chave para criptografar (chave pública) e outra para descriptografar (chave privada).</w:t>
       </w:r>
     </w:p>
     <w:p>
@@ -7688,6 +8209,7 @@
         <w:rPr>
           <w:i/>
         </w:rPr>
+        <w:lastRenderedPageBreak/>
         <w:t>ElGamal</w:t>
       </w:r>
       <w:proofErr w:type="spellEnd"/>
@@ -7742,7 +8264,6 @@
       </w:pPr>
       <w:proofErr w:type="spellStart"/>
       <w:r>
-        <w:lastRenderedPageBreak/>
         <w:t>Rijndael</w:t>
       </w:r>
       <w:proofErr w:type="spellEnd"/>
@@ -7869,12 +8390,12 @@
           <w:rFonts w:cstheme="minorBidi"/>
         </w:rPr>
       </w:pPr>
-      <w:bookmarkStart w:id="18" w:name="_Toc465720694"/>
+      <w:bookmarkStart w:id="17" w:name="_Toc465807861"/>
       <w:r>
         <w:lastRenderedPageBreak/>
         <w:t>INTERFACE</w:t>
       </w:r>
-      <w:bookmarkEnd w:id="18"/>
+      <w:bookmarkEnd w:id="17"/>
     </w:p>
     <w:p>
       <w:r>
@@ -7893,7 +8414,7 @@
           <w:rFonts w:cs="Arial"/>
         </w:rPr>
       </w:pPr>
-      <w:bookmarkStart w:id="19" w:name="_Toc465720695"/>
+      <w:bookmarkStart w:id="18" w:name="_Toc465807862"/>
       <w:r>
         <w:rPr>
           <w:rFonts w:cs="Arial"/>
@@ -7901,7 +8422,7 @@
         <w:lastRenderedPageBreak/>
         <w:t>CRONOGRAMA</w:t>
       </w:r>
-      <w:bookmarkEnd w:id="19"/>
+      <w:bookmarkEnd w:id="18"/>
     </w:p>
     <w:p>
       <w:pPr>
@@ -9102,15 +9623,6 @@
         </w:tc>
       </w:tr>
     </w:tbl>
-    <w:p>
-      <w:pPr>
-        <w:spacing w:line="360" w:lineRule="auto"/>
-        <w:jc w:val="both"/>
-        <w:rPr>
-          <w:rFonts w:cs="Arial"/>
-        </w:rPr>
-      </w:pPr>
-    </w:p>
     <w:p>
       <w:pPr>
         <w:spacing w:line="360" w:lineRule="auto"/>
@@ -9749,7 +10261,7 @@
       </w:tr>
       <w:tr>
         <w:trPr>
-          <w:trHeight w:val="195"/>
+          <w:trHeight w:val="391"/>
         </w:trPr>
         <w:tc>
           <w:tcPr>
@@ -9775,7 +10287,7 @@
                 <w:rFonts w:cs="Arial"/>
                 <w:sz w:val="22"/>
               </w:rPr>
-              <w:t>Redação do texto final</w:t>
+              <w:t>Teste do sistema</w:t>
             </w:r>
           </w:p>
         </w:tc>
@@ -9803,6 +10315,7 @@
         <w:tc>
           <w:tcPr>
             <w:tcW w:w="1276" w:type="dxa"/>
+            <w:shd w:val="clear" w:color="auto" w:fill="auto"/>
             <w:tcMar>
               <w:top w:w="100" w:type="dxa"/>
               <w:left w:w="100" w:type="dxa"/>
@@ -9824,6 +10337,7 @@
         <w:tc>
           <w:tcPr>
             <w:tcW w:w="1134" w:type="dxa"/>
+            <w:shd w:val="clear" w:color="auto" w:fill="auto"/>
             <w:tcMar>
               <w:top w:w="100" w:type="dxa"/>
               <w:left w:w="100" w:type="dxa"/>
@@ -9867,7 +10381,6 @@
         <w:tc>
           <w:tcPr>
             <w:tcW w:w="1418" w:type="dxa"/>
-            <w:shd w:val="clear" w:color="auto" w:fill="999999"/>
             <w:tcMar>
               <w:top w:w="100" w:type="dxa"/>
               <w:left w:w="100" w:type="dxa"/>
@@ -9915,7 +10428,7 @@
                 <w:rFonts w:cs="Arial"/>
                 <w:sz w:val="22"/>
               </w:rPr>
-              <w:t>Entrega do texto final</w:t>
+              <w:t>Redação do texto final</w:t>
             </w:r>
           </w:p>
         </w:tc>
@@ -9985,6 +10498,7 @@
         <w:tc>
           <w:tcPr>
             <w:tcW w:w="1417" w:type="dxa"/>
+            <w:shd w:val="clear" w:color="auto" w:fill="999999"/>
             <w:tcMar>
               <w:top w:w="100" w:type="dxa"/>
               <w:left w:w="100" w:type="dxa"/>
@@ -10006,7 +10520,146 @@
         <w:tc>
           <w:tcPr>
             <w:tcW w:w="1418" w:type="dxa"/>
-            <w:shd w:val="clear" w:color="auto" w:fill="999999"/>
+            <w:shd w:val="clear" w:color="auto" w:fill="FFFFFF" w:themeFill="background1"/>
+            <w:tcMar>
+              <w:top w:w="100" w:type="dxa"/>
+              <w:left w:w="100" w:type="dxa"/>
+              <w:bottom w:w="100" w:type="dxa"/>
+              <w:right w:w="100" w:type="dxa"/>
+            </w:tcMar>
+          </w:tcPr>
+          <w:p>
+            <w:pPr>
+              <w:widowControl w:val="0"/>
+              <w:spacing w:after="0" w:line="360" w:lineRule="auto"/>
+              <w:rPr>
+                <w:rFonts w:cs="Arial"/>
+                <w:sz w:val="22"/>
+              </w:rPr>
+            </w:pPr>
+          </w:p>
+        </w:tc>
+      </w:tr>
+      <w:tr>
+        <w:trPr>
+          <w:trHeight w:val="195"/>
+        </w:trPr>
+        <w:tc>
+          <w:tcPr>
+            <w:tcW w:w="2410" w:type="dxa"/>
+            <w:tcMar>
+              <w:top w:w="100" w:type="dxa"/>
+              <w:left w:w="100" w:type="dxa"/>
+              <w:bottom w:w="100" w:type="dxa"/>
+              <w:right w:w="100" w:type="dxa"/>
+            </w:tcMar>
+          </w:tcPr>
+          <w:p>
+            <w:pPr>
+              <w:widowControl w:val="0"/>
+              <w:spacing w:after="0" w:line="360" w:lineRule="auto"/>
+              <w:rPr>
+                <w:rFonts w:cs="Arial"/>
+                <w:sz w:val="22"/>
+              </w:rPr>
+            </w:pPr>
+            <w:r>
+              <w:rPr>
+                <w:rFonts w:cs="Arial"/>
+                <w:sz w:val="22"/>
+              </w:rPr>
+              <w:t>Entrega do texto final</w:t>
+            </w:r>
+          </w:p>
+        </w:tc>
+        <w:tc>
+          <w:tcPr>
+            <w:tcW w:w="1134" w:type="dxa"/>
+            <w:tcMar>
+              <w:top w:w="100" w:type="dxa"/>
+              <w:left w:w="100" w:type="dxa"/>
+              <w:bottom w:w="100" w:type="dxa"/>
+              <w:right w:w="100" w:type="dxa"/>
+            </w:tcMar>
+          </w:tcPr>
+          <w:p>
+            <w:pPr>
+              <w:widowControl w:val="0"/>
+              <w:spacing w:after="0" w:line="360" w:lineRule="auto"/>
+              <w:rPr>
+                <w:rFonts w:cs="Arial"/>
+                <w:sz w:val="22"/>
+              </w:rPr>
+            </w:pPr>
+          </w:p>
+        </w:tc>
+        <w:tc>
+          <w:tcPr>
+            <w:tcW w:w="1276" w:type="dxa"/>
+            <w:tcMar>
+              <w:top w:w="100" w:type="dxa"/>
+              <w:left w:w="100" w:type="dxa"/>
+              <w:bottom w:w="100" w:type="dxa"/>
+              <w:right w:w="100" w:type="dxa"/>
+            </w:tcMar>
+          </w:tcPr>
+          <w:p>
+            <w:pPr>
+              <w:widowControl w:val="0"/>
+              <w:spacing w:after="0" w:line="360" w:lineRule="auto"/>
+              <w:rPr>
+                <w:rFonts w:cs="Arial"/>
+                <w:sz w:val="22"/>
+              </w:rPr>
+            </w:pPr>
+          </w:p>
+        </w:tc>
+        <w:tc>
+          <w:tcPr>
+            <w:tcW w:w="1134" w:type="dxa"/>
+            <w:tcMar>
+              <w:top w:w="100" w:type="dxa"/>
+              <w:left w:w="100" w:type="dxa"/>
+              <w:bottom w:w="100" w:type="dxa"/>
+              <w:right w:w="100" w:type="dxa"/>
+            </w:tcMar>
+          </w:tcPr>
+          <w:p>
+            <w:pPr>
+              <w:widowControl w:val="0"/>
+              <w:spacing w:after="0" w:line="360" w:lineRule="auto"/>
+              <w:rPr>
+                <w:rFonts w:cs="Arial"/>
+                <w:sz w:val="22"/>
+              </w:rPr>
+            </w:pPr>
+          </w:p>
+        </w:tc>
+        <w:tc>
+          <w:tcPr>
+            <w:tcW w:w="1417" w:type="dxa"/>
+            <w:tcMar>
+              <w:top w:w="100" w:type="dxa"/>
+              <w:left w:w="100" w:type="dxa"/>
+              <w:bottom w:w="100" w:type="dxa"/>
+              <w:right w:w="100" w:type="dxa"/>
+            </w:tcMar>
+          </w:tcPr>
+          <w:p>
+            <w:pPr>
+              <w:widowControl w:val="0"/>
+              <w:spacing w:after="0" w:line="360" w:lineRule="auto"/>
+              <w:rPr>
+                <w:rFonts w:cs="Arial"/>
+                <w:sz w:val="22"/>
+              </w:rPr>
+            </w:pPr>
+          </w:p>
+        </w:tc>
+        <w:tc>
+          <w:tcPr>
+            <w:tcW w:w="1418" w:type="dxa"/>
+            <w:shd w:val="clear" w:color="auto" w:fill="A6A6A6" w:themeFill="background1" w:themeFillShade="A6"/>
             <w:tcMar>
               <w:top w:w="100" w:type="dxa"/>
               <w:left w:w="100" w:type="dxa"/>
@@ -10145,6 +10798,7 @@
         <w:tc>
           <w:tcPr>
             <w:tcW w:w="1418" w:type="dxa"/>
+            <w:shd w:val="clear" w:color="auto" w:fill="A6A6A6" w:themeFill="background1" w:themeFillShade="A6"/>
             <w:tcMar>
               <w:top w:w="100" w:type="dxa"/>
               <w:left w:w="100" w:type="dxa"/>
@@ -10163,41 +10817,19 @@
             </w:pPr>
           </w:p>
         </w:tc>
+        <w:bookmarkStart w:id="19" w:name="_GoBack"/>
+        <w:bookmarkEnd w:id="19"/>
       </w:tr>
     </w:tbl>
     <w:p>
       <w:pPr>
-        <w:spacing w:line="360" w:lineRule="auto"/>
-        <w:jc w:val="both"/>
-        <w:rPr>
-          <w:rFonts w:cs="Arial"/>
-        </w:rPr>
-      </w:pPr>
-    </w:p>
-    <w:p>
-      <w:pPr>
-        <w:spacing w:line="360" w:lineRule="auto"/>
-        <w:jc w:val="both"/>
-        <w:rPr>
-          <w:rFonts w:cs="Arial"/>
-        </w:rPr>
-      </w:pPr>
-      <w:r>
-        <w:rPr>
-          <w:rFonts w:cs="Arial"/>
-        </w:rPr>
-        <w:br w:type="page"/>
-      </w:r>
-    </w:p>
-    <w:p>
-      <w:pPr>
         <w:pStyle w:val="Ttulo1"/>
         <w:spacing w:line="360" w:lineRule="auto"/>
         <w:rPr>
           <w:rFonts w:cs="Arial"/>
         </w:rPr>
       </w:pPr>
-      <w:bookmarkStart w:id="20" w:name="_Toc465720696"/>
+      <w:bookmarkStart w:id="20" w:name="_Toc465807863"/>
       <w:r>
         <w:rPr>
           <w:rFonts w:cs="Arial"/>
@@ -11020,6 +11652,49 @@
     </w:p>
     <w:p>
       <w:pPr>
+        <w:spacing w:line="360" w:lineRule="auto"/>
+        <w:jc w:val="both"/>
+      </w:pPr>
+      <w:r>
+        <w:t xml:space="preserve">LOSANO, Monique. </w:t>
+      </w:r>
+      <w:r>
+        <w:rPr>
+          <w:b/>
+        </w:rPr>
+        <w:t xml:space="preserve">Introdução ao Active </w:t>
+      </w:r>
+      <w:proofErr w:type="spellStart"/>
+      <w:r>
+        <w:rPr>
+          <w:b/>
+        </w:rPr>
+        <w:t>Directory</w:t>
+      </w:r>
+      <w:proofErr w:type="spellEnd"/>
+      <w:r>
+        <w:rPr>
+          <w:b/>
+        </w:rPr>
+        <w:t xml:space="preserve"> – Parte 1</w:t>
+      </w:r>
+      <w:r>
+        <w:t>. Disponível em &lt;</w:t>
+      </w:r>
+      <w:hyperlink r:id="rId19" w:history="1">
+        <w:r>
+          <w:rPr>
+            <w:rStyle w:val="Hyperlink"/>
+          </w:rPr>
+          <w:t>https://technet.microsoft.com/pt-br/library/cc668412.aspx</w:t>
+        </w:r>
+      </w:hyperlink>
+      <w:r>
+        <w:t>&gt;. Acesso em 02/11/2016.</w:t>
+      </w:r>
+    </w:p>
+    <w:p>
+      <w:pPr>
         <w:rPr>
           <w:rFonts w:eastAsia="Arial" w:cs="Arial"/>
           <w:b/>
@@ -11043,7 +11718,7 @@
           <w:rFonts w:eastAsia="Arial" w:cs="Arial"/>
         </w:rPr>
       </w:pPr>
-      <w:bookmarkStart w:id="34" w:name="_Toc465720697"/>
+      <w:bookmarkStart w:id="34" w:name="_Toc465807864"/>
       <w:r>
         <w:rPr>
           <w:rFonts w:eastAsia="Arial" w:cs="Arial"/>
@@ -11103,7 +11778,7 @@
                     </pic:cNvPicPr>
                   </pic:nvPicPr>
                   <pic:blipFill>
-                    <a:blip r:embed="rId19">
+                    <a:blip r:embed="rId20">
                       <a:extLst/>
                     </a:blip>
                     <a:srcRect/>
@@ -11151,7 +11826,7 @@
           <w:rFonts w:eastAsia="Arial" w:cs="Arial"/>
         </w:rPr>
       </w:pPr>
-      <w:bookmarkStart w:id="35" w:name="_Toc465720698"/>
+      <w:bookmarkStart w:id="35" w:name="_Toc465807865"/>
       <w:r>
         <w:rPr>
           <w:rFonts w:eastAsia="Arial" w:cs="Arial"/>
@@ -11210,7 +11885,7 @@
                     </pic:cNvPicPr>
                   </pic:nvPicPr>
                   <pic:blipFill>
-                    <a:blip r:embed="rId20">
+                    <a:blip r:embed="rId21">
                       <a:extLst/>
                     </a:blip>
                     <a:srcRect/>
@@ -11258,7 +11933,7 @@
           <w:rFonts w:eastAsia="Arial" w:cs="Arial"/>
         </w:rPr>
       </w:pPr>
-      <w:bookmarkStart w:id="36" w:name="_Toc465720699"/>
+      <w:bookmarkStart w:id="36" w:name="_Toc465807866"/>
       <w:r>
         <w:rPr>
           <w:rFonts w:eastAsia="Arial" w:cs="Arial"/>
@@ -11320,127 +11995,6 @@
                 <pic:pic xmlns:pic="http://schemas.openxmlformats.org/drawingml/2006/picture">
                   <pic:nvPicPr>
                     <pic:cNvPr id="0" name="Picture 4"/>
-                    <pic:cNvPicPr>
-                      <a:picLocks noChangeAspect="1" noChangeArrowheads="1"/>
-                    </pic:cNvPicPr>
-                  </pic:nvPicPr>
-                  <pic:blipFill>
-                    <a:blip r:embed="rId21">
-                      <a:extLst/>
-                    </a:blip>
-                    <a:srcRect/>
-                    <a:stretch>
-                      <a:fillRect/>
-                    </a:stretch>
-                  </pic:blipFill>
-                  <pic:spPr bwMode="auto">
-                    <a:xfrm>
-                      <a:off x="0" y="0"/>
-                      <a:ext cx="5760720" cy="3698240"/>
-                    </a:xfrm>
-                    <a:prstGeom prst="rect">
-                      <a:avLst/>
-                    </a:prstGeom>
-                    <a:noFill/>
-                  </pic:spPr>
-                </pic:pic>
-              </a:graphicData>
-            </a:graphic>
-          </wp:anchor>
-        </w:drawing>
-      </w:r>
-    </w:p>
-    <w:p>
-      <w:pPr>
-        <w:spacing w:line="360" w:lineRule="auto"/>
-        <w:rPr>
-          <w:rFonts w:eastAsia="Arial" w:cs="Arial"/>
-          <w:b/>
-          <w:bCs/>
-          <w:sz w:val="28"/>
-          <w:szCs w:val="28"/>
-        </w:rPr>
-      </w:pPr>
-      <w:r>
-        <w:rPr>
-          <w:rFonts w:eastAsia="Arial" w:cs="Arial"/>
-          <w:b/>
-          <w:bCs/>
-          <w:sz w:val="28"/>
-          <w:szCs w:val="28"/>
-        </w:rPr>
-        <w:br w:type="page"/>
-      </w:r>
-    </w:p>
-    <w:p>
-      <w:pPr>
-        <w:pStyle w:val="Ttulo1"/>
-        <w:spacing w:line="360" w:lineRule="auto"/>
-        <w:jc w:val="center"/>
-        <w:rPr>
-          <w:rFonts w:cs="Arial"/>
-          <w:sz w:val="20"/>
-          <w:szCs w:val="20"/>
-        </w:rPr>
-      </w:pPr>
-      <w:bookmarkStart w:id="37" w:name="_Toc465720700"/>
-      <w:r>
-        <w:rPr>
-          <w:rFonts w:eastAsia="Arial" w:cs="Arial"/>
-        </w:rPr>
-        <w:lastRenderedPageBreak/>
-        <w:t>APÊNDICE D – Tela de Documentos de alunos</w:t>
-      </w:r>
-      <w:bookmarkEnd w:id="37"/>
-    </w:p>
-    <w:p>
-      <w:pPr>
-        <w:spacing w:line="360" w:lineRule="auto"/>
-        <w:rPr>
-          <w:rFonts w:cs="Arial"/>
-          <w:sz w:val="20"/>
-          <w:szCs w:val="20"/>
-        </w:rPr>
-      </w:pPr>
-    </w:p>
-    <w:p>
-      <w:pPr>
-        <w:spacing w:line="360" w:lineRule="auto"/>
-        <w:rPr>
-          <w:rFonts w:cs="Arial"/>
-          <w:sz w:val="20"/>
-          <w:szCs w:val="20"/>
-        </w:rPr>
-      </w:pPr>
-      <w:r>
-        <w:rPr>
-          <w:rFonts w:cs="Arial"/>
-          <w:noProof/>
-          <w:sz w:val="20"/>
-          <w:szCs w:val="20"/>
-          <w:lang w:eastAsia="pt-BR"/>
-        </w:rPr>
-        <w:drawing>
-          <wp:anchor distT="0" distB="0" distL="114300" distR="114300" simplePos="0" relativeHeight="251665408" behindDoc="1" locked="0" layoutInCell="0" allowOverlap="1" wp14:anchorId="6B58B9C7" wp14:editId="45DC08D8">
-            <wp:simplePos x="0" y="0"/>
-            <wp:positionH relativeFrom="column">
-              <wp:posOffset>0</wp:posOffset>
-            </wp:positionH>
-            <wp:positionV relativeFrom="paragraph">
-              <wp:posOffset>0</wp:posOffset>
-            </wp:positionV>
-            <wp:extent cx="5760720" cy="3698240"/>
-            <wp:effectExtent l="0" t="0" r="0" b="0"/>
-            <wp:wrapNone/>
-            <wp:docPr id="5" name="Picture 5"/>
-            <wp:cNvGraphicFramePr>
-              <a:graphicFrameLocks xmlns:a="http://schemas.openxmlformats.org/drawingml/2006/main" noChangeAspect="1"/>
-            </wp:cNvGraphicFramePr>
-            <a:graphic xmlns:a="http://schemas.openxmlformats.org/drawingml/2006/main">
-              <a:graphicData uri="http://schemas.openxmlformats.org/drawingml/2006/picture">
-                <pic:pic xmlns:pic="http://schemas.openxmlformats.org/drawingml/2006/picture">
-                  <pic:nvPicPr>
-                    <pic:cNvPr id="0" name="Picture 5"/>
                     <pic:cNvPicPr>
                       <a:picLocks noChangeAspect="1" noChangeArrowheads="1"/>
                     </pic:cNvPicPr>
@@ -11475,43 +12029,6 @@
       <w:pPr>
         <w:spacing w:line="360" w:lineRule="auto"/>
         <w:rPr>
-          <w:rFonts w:cs="Arial"/>
-          <w:sz w:val="20"/>
-          <w:szCs w:val="20"/>
-        </w:rPr>
-      </w:pPr>
-      <w:r>
-        <w:rPr>
-          <w:rFonts w:cs="Arial"/>
-          <w:sz w:val="20"/>
-          <w:szCs w:val="20"/>
-        </w:rPr>
-        <w:br w:type="page"/>
-      </w:r>
-    </w:p>
-    <w:p>
-      <w:pPr>
-        <w:pStyle w:val="Ttulo1"/>
-        <w:spacing w:line="360" w:lineRule="auto"/>
-        <w:jc w:val="center"/>
-        <w:rPr>
-          <w:rFonts w:eastAsia="Arial" w:cs="Arial"/>
-        </w:rPr>
-      </w:pPr>
-      <w:bookmarkStart w:id="38" w:name="_Toc465720701"/>
-      <w:r>
-        <w:rPr>
-          <w:rFonts w:eastAsia="Arial" w:cs="Arial"/>
-        </w:rPr>
-        <w:lastRenderedPageBreak/>
-        <w:t>APÊNDICE E – Tela de Cadastro de Documentos</w:t>
-      </w:r>
-      <w:bookmarkEnd w:id="38"/>
-    </w:p>
-    <w:p>
-      <w:pPr>
-        <w:spacing w:line="360" w:lineRule="auto"/>
-        <w:rPr>
           <w:rFonts w:eastAsia="Arial" w:cs="Arial"/>
           <w:b/>
           <w:bCs/>
@@ -11519,10 +12036,7 @@
           <w:szCs w:val="28"/>
         </w:rPr>
       </w:pPr>
-    </w:p>
-    <w:p>
-      <w:pPr>
-        <w:spacing w:line="360" w:lineRule="auto"/>
+      <w:r>
         <w:rPr>
           <w:rFonts w:eastAsia="Arial" w:cs="Arial"/>
           <w:b/>
@@ -11530,6 +12044,48 @@
           <w:sz w:val="28"/>
           <w:szCs w:val="28"/>
         </w:rPr>
+        <w:br w:type="page"/>
+      </w:r>
+    </w:p>
+    <w:p>
+      <w:pPr>
+        <w:pStyle w:val="Ttulo1"/>
+        <w:spacing w:line="360" w:lineRule="auto"/>
+        <w:jc w:val="center"/>
+        <w:rPr>
+          <w:rFonts w:cs="Arial"/>
+          <w:sz w:val="20"/>
+          <w:szCs w:val="20"/>
+        </w:rPr>
+      </w:pPr>
+      <w:bookmarkStart w:id="37" w:name="_Toc465807867"/>
+      <w:r>
+        <w:rPr>
+          <w:rFonts w:eastAsia="Arial" w:cs="Arial"/>
+        </w:rPr>
+        <w:lastRenderedPageBreak/>
+        <w:t>APÊNDICE D – Tela de Documentos de alunos</w:t>
+      </w:r>
+      <w:bookmarkEnd w:id="37"/>
+    </w:p>
+    <w:p>
+      <w:pPr>
+        <w:spacing w:line="360" w:lineRule="auto"/>
+        <w:rPr>
+          <w:rFonts w:cs="Arial"/>
+          <w:sz w:val="20"/>
+          <w:szCs w:val="20"/>
+        </w:rPr>
+      </w:pPr>
+    </w:p>
+    <w:p>
+      <w:pPr>
+        <w:spacing w:line="360" w:lineRule="auto"/>
+        <w:rPr>
+          <w:rFonts w:cs="Arial"/>
+          <w:sz w:val="20"/>
+          <w:szCs w:val="20"/>
+        </w:rPr>
       </w:pPr>
       <w:r>
         <w:rPr>
@@ -11540,18 +12096,18 @@
           <w:lang w:eastAsia="pt-BR"/>
         </w:rPr>
         <w:drawing>
-          <wp:anchor distT="0" distB="0" distL="114300" distR="114300" simplePos="0" relativeHeight="251667456" behindDoc="1" locked="0" layoutInCell="0" allowOverlap="1" wp14:anchorId="254C228F" wp14:editId="74D6847D">
+          <wp:anchor distT="0" distB="0" distL="114300" distR="114300" simplePos="0" relativeHeight="251665408" behindDoc="1" locked="0" layoutInCell="0" allowOverlap="1" wp14:anchorId="6B58B9C7" wp14:editId="45DC08D8">
             <wp:simplePos x="0" y="0"/>
             <wp:positionH relativeFrom="column">
               <wp:posOffset>0</wp:posOffset>
             </wp:positionH>
             <wp:positionV relativeFrom="paragraph">
-              <wp:posOffset>-635</wp:posOffset>
+              <wp:posOffset>0</wp:posOffset>
             </wp:positionV>
             <wp:extent cx="5760720" cy="3698240"/>
             <wp:effectExtent l="0" t="0" r="0" b="0"/>
             <wp:wrapNone/>
-            <wp:docPr id="6" name="Picture 6"/>
+            <wp:docPr id="5" name="Picture 5"/>
             <wp:cNvGraphicFramePr>
               <a:graphicFrameLocks xmlns:a="http://schemas.openxmlformats.org/drawingml/2006/main" noChangeAspect="1"/>
             </wp:cNvGraphicFramePr>
@@ -11559,7 +12115,7 @@
               <a:graphicData uri="http://schemas.openxmlformats.org/drawingml/2006/picture">
                 <pic:pic xmlns:pic="http://schemas.openxmlformats.org/drawingml/2006/picture">
                   <pic:nvPicPr>
-                    <pic:cNvPr id="0" name="Picture 6"/>
+                    <pic:cNvPr id="0" name="Picture 5"/>
                     <pic:cNvPicPr>
                       <a:picLocks noChangeAspect="1" noChangeArrowheads="1"/>
                     </pic:cNvPicPr>
@@ -11594,6 +12150,43 @@
       <w:pPr>
         <w:spacing w:line="360" w:lineRule="auto"/>
         <w:rPr>
+          <w:rFonts w:cs="Arial"/>
+          <w:sz w:val="20"/>
+          <w:szCs w:val="20"/>
+        </w:rPr>
+      </w:pPr>
+      <w:r>
+        <w:rPr>
+          <w:rFonts w:cs="Arial"/>
+          <w:sz w:val="20"/>
+          <w:szCs w:val="20"/>
+        </w:rPr>
+        <w:br w:type="page"/>
+      </w:r>
+    </w:p>
+    <w:p>
+      <w:pPr>
+        <w:pStyle w:val="Ttulo1"/>
+        <w:spacing w:line="360" w:lineRule="auto"/>
+        <w:jc w:val="center"/>
+        <w:rPr>
+          <w:rFonts w:eastAsia="Arial" w:cs="Arial"/>
+        </w:rPr>
+      </w:pPr>
+      <w:bookmarkStart w:id="38" w:name="_Toc465807868"/>
+      <w:r>
+        <w:rPr>
+          <w:rFonts w:eastAsia="Arial" w:cs="Arial"/>
+        </w:rPr>
+        <w:lastRenderedPageBreak/>
+        <w:t>APÊNDICE E – Tela de Cadastro de Documentos</w:t>
+      </w:r>
+      <w:bookmarkEnd w:id="38"/>
+    </w:p>
+    <w:p>
+      <w:pPr>
+        <w:spacing w:line="360" w:lineRule="auto"/>
+        <w:rPr>
           <w:rFonts w:eastAsia="Arial" w:cs="Arial"/>
           <w:b/>
           <w:bCs/>
@@ -11601,7 +12194,10 @@
           <w:szCs w:val="28"/>
         </w:rPr>
       </w:pPr>
-      <w:r>
+    </w:p>
+    <w:p>
+      <w:pPr>
+        <w:spacing w:line="360" w:lineRule="auto"/>
         <w:rPr>
           <w:rFonts w:eastAsia="Arial" w:cs="Arial"/>
           <w:b/>
@@ -11609,50 +12205,6 @@
           <w:sz w:val="28"/>
           <w:szCs w:val="28"/>
         </w:rPr>
-        <w:br w:type="page"/>
-      </w:r>
-    </w:p>
-    <w:p>
-      <w:pPr>
-        <w:pStyle w:val="Ttulo1"/>
-        <w:spacing w:line="360" w:lineRule="auto"/>
-        <w:jc w:val="center"/>
-        <w:rPr>
-          <w:rFonts w:eastAsia="Arial" w:cs="Arial"/>
-        </w:rPr>
-      </w:pPr>
-      <w:bookmarkStart w:id="39" w:name="_Toc465720702"/>
-      <w:r>
-        <w:rPr>
-          <w:rFonts w:eastAsia="Arial" w:cs="Arial"/>
-        </w:rPr>
-        <w:lastRenderedPageBreak/>
-        <w:t>APÊNDICE F – Tela de Solicitação de Documentos</w:t>
-      </w:r>
-      <w:bookmarkEnd w:id="39"/>
-    </w:p>
-    <w:p>
-      <w:pPr>
-        <w:spacing w:line="360" w:lineRule="auto"/>
-        <w:rPr>
-          <w:rFonts w:eastAsia="Arial" w:cs="Arial"/>
-          <w:b/>
-          <w:bCs/>
-          <w:sz w:val="28"/>
-          <w:szCs w:val="28"/>
-        </w:rPr>
-      </w:pPr>
-    </w:p>
-    <w:p>
-      <w:pPr>
-        <w:spacing w:line="360" w:lineRule="auto"/>
-        <w:rPr>
-          <w:rFonts w:eastAsia="Arial" w:cs="Arial"/>
-          <w:b/>
-          <w:bCs/>
-          <w:sz w:val="28"/>
-          <w:szCs w:val="28"/>
-        </w:rPr>
       </w:pPr>
       <w:r>
         <w:rPr>
@@ -11663,7 +12215,7 @@
           <w:lang w:eastAsia="pt-BR"/>
         </w:rPr>
         <w:drawing>
-          <wp:anchor distT="0" distB="0" distL="114300" distR="114300" simplePos="0" relativeHeight="251669504" behindDoc="1" locked="0" layoutInCell="0" allowOverlap="1" wp14:anchorId="64A5A69F" wp14:editId="41F5FB4D">
+          <wp:anchor distT="0" distB="0" distL="114300" distR="114300" simplePos="0" relativeHeight="251667456" behindDoc="1" locked="0" layoutInCell="0" allowOverlap="1" wp14:anchorId="254C228F" wp14:editId="74D6847D">
             <wp:simplePos x="0" y="0"/>
             <wp:positionH relativeFrom="column">
               <wp:posOffset>0</wp:posOffset>
@@ -11674,7 +12226,7 @@
             <wp:extent cx="5760720" cy="3698240"/>
             <wp:effectExtent l="0" t="0" r="0" b="0"/>
             <wp:wrapNone/>
-            <wp:docPr id="7" name="Picture 7"/>
+            <wp:docPr id="6" name="Picture 6"/>
             <wp:cNvGraphicFramePr>
               <a:graphicFrameLocks xmlns:a="http://schemas.openxmlformats.org/drawingml/2006/main" noChangeAspect="1"/>
             </wp:cNvGraphicFramePr>
@@ -11682,7 +12234,7 @@
               <a:graphicData uri="http://schemas.openxmlformats.org/drawingml/2006/picture">
                 <pic:pic xmlns:pic="http://schemas.openxmlformats.org/drawingml/2006/picture">
                   <pic:nvPicPr>
-                    <pic:cNvPr id="0" name="Picture 7"/>
+                    <pic:cNvPr id="0" name="Picture 6"/>
                     <pic:cNvPicPr>
                       <a:picLocks noChangeAspect="1" noChangeArrowheads="1"/>
                     </pic:cNvPicPr>
@@ -11744,15 +12296,15 @@
           <w:rFonts w:eastAsia="Arial" w:cs="Arial"/>
         </w:rPr>
       </w:pPr>
-      <w:bookmarkStart w:id="40" w:name="_Toc465720703"/>
+      <w:bookmarkStart w:id="39" w:name="_Toc465807869"/>
       <w:r>
         <w:rPr>
           <w:rFonts w:eastAsia="Arial" w:cs="Arial"/>
         </w:rPr>
         <w:lastRenderedPageBreak/>
-        <w:t>APÊNDICE G – Tela de Nova Solicitação</w:t>
-      </w:r>
-      <w:bookmarkEnd w:id="40"/>
+        <w:t>APÊNDICE F – Tela de Solicitação de Documentos</w:t>
+      </w:r>
+      <w:bookmarkEnd w:id="39"/>
     </w:p>
     <w:p>
       <w:pPr>
@@ -11786,7 +12338,7 @@
           <w:lang w:eastAsia="pt-BR"/>
         </w:rPr>
         <w:drawing>
-          <wp:anchor distT="0" distB="0" distL="114300" distR="114300" simplePos="0" relativeHeight="251671552" behindDoc="1" locked="0" layoutInCell="0" allowOverlap="1" wp14:anchorId="14B69523" wp14:editId="3B84233A">
+          <wp:anchor distT="0" distB="0" distL="114300" distR="114300" simplePos="0" relativeHeight="251669504" behindDoc="1" locked="0" layoutInCell="0" allowOverlap="1" wp14:anchorId="64A5A69F" wp14:editId="41F5FB4D">
             <wp:simplePos x="0" y="0"/>
             <wp:positionH relativeFrom="column">
               <wp:posOffset>0</wp:posOffset>
@@ -11797,7 +12349,7 @@
             <wp:extent cx="5760720" cy="3698240"/>
             <wp:effectExtent l="0" t="0" r="0" b="0"/>
             <wp:wrapNone/>
-            <wp:docPr id="8" name="Picture 8"/>
+            <wp:docPr id="7" name="Picture 7"/>
             <wp:cNvGraphicFramePr>
               <a:graphicFrameLocks xmlns:a="http://schemas.openxmlformats.org/drawingml/2006/main" noChangeAspect="1"/>
             </wp:cNvGraphicFramePr>
@@ -11805,7 +12357,7 @@
               <a:graphicData uri="http://schemas.openxmlformats.org/drawingml/2006/picture">
                 <pic:pic xmlns:pic="http://schemas.openxmlformats.org/drawingml/2006/picture">
                   <pic:nvPicPr>
-                    <pic:cNvPr id="0" name="Picture 8"/>
+                    <pic:cNvPr id="0" name="Picture 7"/>
                     <pic:cNvPicPr>
                       <a:picLocks noChangeAspect="1" noChangeArrowheads="1"/>
                     </pic:cNvPicPr>
@@ -11867,7 +12419,130 @@
           <w:rFonts w:eastAsia="Arial" w:cs="Arial"/>
         </w:rPr>
       </w:pPr>
-      <w:bookmarkStart w:id="41" w:name="_Toc465720704"/>
+      <w:bookmarkStart w:id="40" w:name="_Toc465807870"/>
+      <w:r>
+        <w:rPr>
+          <w:rFonts w:eastAsia="Arial" w:cs="Arial"/>
+        </w:rPr>
+        <w:lastRenderedPageBreak/>
+        <w:t>APÊNDICE G – Tela de Nova Solicitação</w:t>
+      </w:r>
+      <w:bookmarkEnd w:id="40"/>
+    </w:p>
+    <w:p>
+      <w:pPr>
+        <w:spacing w:line="360" w:lineRule="auto"/>
+        <w:rPr>
+          <w:rFonts w:eastAsia="Arial" w:cs="Arial"/>
+          <w:b/>
+          <w:bCs/>
+          <w:sz w:val="28"/>
+          <w:szCs w:val="28"/>
+        </w:rPr>
+      </w:pPr>
+    </w:p>
+    <w:p>
+      <w:pPr>
+        <w:spacing w:line="360" w:lineRule="auto"/>
+        <w:rPr>
+          <w:rFonts w:eastAsia="Arial" w:cs="Arial"/>
+          <w:b/>
+          <w:bCs/>
+          <w:sz w:val="28"/>
+          <w:szCs w:val="28"/>
+        </w:rPr>
+      </w:pPr>
+      <w:r>
+        <w:rPr>
+          <w:rFonts w:cs="Arial"/>
+          <w:noProof/>
+          <w:sz w:val="20"/>
+          <w:szCs w:val="20"/>
+          <w:lang w:eastAsia="pt-BR"/>
+        </w:rPr>
+        <w:drawing>
+          <wp:anchor distT="0" distB="0" distL="114300" distR="114300" simplePos="0" relativeHeight="251671552" behindDoc="1" locked="0" layoutInCell="0" allowOverlap="1" wp14:anchorId="14B69523" wp14:editId="3B84233A">
+            <wp:simplePos x="0" y="0"/>
+            <wp:positionH relativeFrom="column">
+              <wp:posOffset>0</wp:posOffset>
+            </wp:positionH>
+            <wp:positionV relativeFrom="paragraph">
+              <wp:posOffset>-635</wp:posOffset>
+            </wp:positionV>
+            <wp:extent cx="5760720" cy="3698240"/>
+            <wp:effectExtent l="0" t="0" r="0" b="0"/>
+            <wp:wrapNone/>
+            <wp:docPr id="8" name="Picture 8"/>
+            <wp:cNvGraphicFramePr>
+              <a:graphicFrameLocks xmlns:a="http://schemas.openxmlformats.org/drawingml/2006/main" noChangeAspect="1"/>
+            </wp:cNvGraphicFramePr>
+            <a:graphic xmlns:a="http://schemas.openxmlformats.org/drawingml/2006/main">
+              <a:graphicData uri="http://schemas.openxmlformats.org/drawingml/2006/picture">
+                <pic:pic xmlns:pic="http://schemas.openxmlformats.org/drawingml/2006/picture">
+                  <pic:nvPicPr>
+                    <pic:cNvPr id="0" name="Picture 8"/>
+                    <pic:cNvPicPr>
+                      <a:picLocks noChangeAspect="1" noChangeArrowheads="1"/>
+                    </pic:cNvPicPr>
+                  </pic:nvPicPr>
+                  <pic:blipFill>
+                    <a:blip r:embed="rId26">
+                      <a:extLst/>
+                    </a:blip>
+                    <a:srcRect/>
+                    <a:stretch>
+                      <a:fillRect/>
+                    </a:stretch>
+                  </pic:blipFill>
+                  <pic:spPr bwMode="auto">
+                    <a:xfrm>
+                      <a:off x="0" y="0"/>
+                      <a:ext cx="5760720" cy="3698240"/>
+                    </a:xfrm>
+                    <a:prstGeom prst="rect">
+                      <a:avLst/>
+                    </a:prstGeom>
+                    <a:noFill/>
+                  </pic:spPr>
+                </pic:pic>
+              </a:graphicData>
+            </a:graphic>
+          </wp:anchor>
+        </w:drawing>
+      </w:r>
+    </w:p>
+    <w:p>
+      <w:pPr>
+        <w:spacing w:line="360" w:lineRule="auto"/>
+        <w:rPr>
+          <w:rFonts w:eastAsia="Arial" w:cs="Arial"/>
+          <w:b/>
+          <w:bCs/>
+          <w:sz w:val="28"/>
+          <w:szCs w:val="28"/>
+        </w:rPr>
+      </w:pPr>
+      <w:r>
+        <w:rPr>
+          <w:rFonts w:eastAsia="Arial" w:cs="Arial"/>
+          <w:b/>
+          <w:bCs/>
+          <w:sz w:val="28"/>
+          <w:szCs w:val="28"/>
+        </w:rPr>
+        <w:br w:type="page"/>
+      </w:r>
+    </w:p>
+    <w:p>
+      <w:pPr>
+        <w:pStyle w:val="Ttulo1"/>
+        <w:spacing w:line="360" w:lineRule="auto"/>
+        <w:jc w:val="center"/>
+        <w:rPr>
+          <w:rFonts w:eastAsia="Arial" w:cs="Arial"/>
+        </w:rPr>
+      </w:pPr>
+      <w:bookmarkStart w:id="41" w:name="_Toc465807871"/>
       <w:r>
         <w:rPr>
           <w:rFonts w:eastAsia="Arial" w:cs="Arial"/>
@@ -11934,7 +12609,7 @@
                     </pic:cNvPicPr>
                   </pic:nvPicPr>
                   <pic:blipFill>
-                    <a:blip r:embed="rId26">
+                    <a:blip r:embed="rId27">
                       <a:extLst/>
                     </a:blip>
                     <a:srcRect/>
@@ -11990,7 +12665,7 @@
           <w:rFonts w:eastAsia="Arial" w:cs="Arial"/>
         </w:rPr>
       </w:pPr>
-      <w:bookmarkStart w:id="42" w:name="_Toc465720705"/>
+      <w:bookmarkStart w:id="42" w:name="_Toc465807872"/>
       <w:r>
         <w:rPr>
           <w:rFonts w:eastAsia="Arial" w:cs="Arial"/>
@@ -12052,129 +12727,6 @@
                 <pic:pic xmlns:pic="http://schemas.openxmlformats.org/drawingml/2006/picture">
                   <pic:nvPicPr>
                     <pic:cNvPr id="0" name="Picture 10"/>
-                    <pic:cNvPicPr>
-                      <a:picLocks noChangeAspect="1" noChangeArrowheads="1"/>
-                    </pic:cNvPicPr>
-                  </pic:nvPicPr>
-                  <pic:blipFill>
-                    <a:blip r:embed="rId27">
-                      <a:extLst/>
-                    </a:blip>
-                    <a:srcRect/>
-                    <a:stretch>
-                      <a:fillRect/>
-                    </a:stretch>
-                  </pic:blipFill>
-                  <pic:spPr bwMode="auto">
-                    <a:xfrm>
-                      <a:off x="0" y="0"/>
-                      <a:ext cx="5760720" cy="3698240"/>
-                    </a:xfrm>
-                    <a:prstGeom prst="rect">
-                      <a:avLst/>
-                    </a:prstGeom>
-                    <a:noFill/>
-                  </pic:spPr>
-                </pic:pic>
-              </a:graphicData>
-            </a:graphic>
-          </wp:anchor>
-        </w:drawing>
-      </w:r>
-    </w:p>
-    <w:p>
-      <w:pPr>
-        <w:spacing w:line="360" w:lineRule="auto"/>
-        <w:rPr>
-          <w:rFonts w:eastAsia="Arial" w:cs="Arial"/>
-          <w:b/>
-          <w:bCs/>
-          <w:sz w:val="28"/>
-          <w:szCs w:val="28"/>
-        </w:rPr>
-      </w:pPr>
-      <w:r>
-        <w:rPr>
-          <w:rFonts w:eastAsia="Arial" w:cs="Arial"/>
-          <w:b/>
-          <w:bCs/>
-          <w:sz w:val="28"/>
-          <w:szCs w:val="28"/>
-        </w:rPr>
-        <w:br w:type="page"/>
-      </w:r>
-    </w:p>
-    <w:p>
-      <w:pPr>
-        <w:pStyle w:val="Ttulo1"/>
-        <w:spacing w:line="360" w:lineRule="auto"/>
-        <w:jc w:val="center"/>
-        <w:rPr>
-          <w:rFonts w:eastAsia="Arial" w:cs="Arial"/>
-        </w:rPr>
-      </w:pPr>
-      <w:bookmarkStart w:id="43" w:name="_Toc465720706"/>
-      <w:r>
-        <w:rPr>
-          <w:rFonts w:eastAsia="Arial" w:cs="Arial"/>
-        </w:rPr>
-        <w:lastRenderedPageBreak/>
-        <w:t>APÊNDICE J – Tela de Cadastro de Novos Eventos</w:t>
-      </w:r>
-      <w:bookmarkEnd w:id="43"/>
-    </w:p>
-    <w:p>
-      <w:pPr>
-        <w:spacing w:line="360" w:lineRule="auto"/>
-        <w:rPr>
-          <w:rFonts w:eastAsia="Arial" w:cs="Arial"/>
-          <w:b/>
-          <w:bCs/>
-          <w:sz w:val="28"/>
-          <w:szCs w:val="28"/>
-        </w:rPr>
-      </w:pPr>
-    </w:p>
-    <w:p>
-      <w:pPr>
-        <w:spacing w:line="360" w:lineRule="auto"/>
-        <w:rPr>
-          <w:rFonts w:eastAsia="Arial" w:cs="Arial"/>
-          <w:b/>
-          <w:bCs/>
-          <w:sz w:val="28"/>
-          <w:szCs w:val="28"/>
-        </w:rPr>
-      </w:pPr>
-      <w:r>
-        <w:rPr>
-          <w:rFonts w:cs="Arial"/>
-          <w:noProof/>
-          <w:sz w:val="20"/>
-          <w:szCs w:val="20"/>
-          <w:lang w:eastAsia="pt-BR"/>
-        </w:rPr>
-        <w:drawing>
-          <wp:anchor distT="0" distB="0" distL="114300" distR="114300" simplePos="0" relativeHeight="251677696" behindDoc="1" locked="0" layoutInCell="0" allowOverlap="1" wp14:anchorId="7683A358" wp14:editId="331E5916">
-            <wp:simplePos x="0" y="0"/>
-            <wp:positionH relativeFrom="column">
-              <wp:posOffset>0</wp:posOffset>
-            </wp:positionH>
-            <wp:positionV relativeFrom="paragraph">
-              <wp:posOffset>-635</wp:posOffset>
-            </wp:positionV>
-            <wp:extent cx="5760720" cy="3698240"/>
-            <wp:effectExtent l="0" t="0" r="0" b="0"/>
-            <wp:wrapNone/>
-            <wp:docPr id="11" name="Picture 11"/>
-            <wp:cNvGraphicFramePr>
-              <a:graphicFrameLocks xmlns:a="http://schemas.openxmlformats.org/drawingml/2006/main" noChangeAspect="1"/>
-            </wp:cNvGraphicFramePr>
-            <a:graphic xmlns:a="http://schemas.openxmlformats.org/drawingml/2006/main">
-              <a:graphicData uri="http://schemas.openxmlformats.org/drawingml/2006/picture">
-                <pic:pic xmlns:pic="http://schemas.openxmlformats.org/drawingml/2006/picture">
-                  <pic:nvPicPr>
-                    <pic:cNvPr id="0" name="Picture 11"/>
                     <pic:cNvPicPr>
                       <a:picLocks noChangeAspect="1" noChangeArrowheads="1"/>
                     </pic:cNvPicPr>
@@ -12233,38 +12785,40 @@
         <w:spacing w:line="360" w:lineRule="auto"/>
         <w:jc w:val="center"/>
         <w:rPr>
-          <w:rFonts w:cs="Arial"/>
-          <w:sz w:val="20"/>
-          <w:szCs w:val="20"/>
-        </w:rPr>
-      </w:pPr>
-      <w:bookmarkStart w:id="44" w:name="_Toc465720707"/>
-      <w:r>
-        <w:rPr>
           <w:rFonts w:eastAsia="Arial" w:cs="Arial"/>
         </w:rPr>
+      </w:pPr>
+      <w:bookmarkStart w:id="43" w:name="_Toc465807873"/>
+      <w:r>
+        <w:rPr>
+          <w:rFonts w:eastAsia="Arial" w:cs="Arial"/>
+        </w:rPr>
         <w:lastRenderedPageBreak/>
-        <w:t>APÊNDICE K – Tela de Meus Eventos (aluno)</w:t>
-      </w:r>
-      <w:bookmarkEnd w:id="44"/>
-    </w:p>
-    <w:p>
-      <w:pPr>
-        <w:spacing w:line="360" w:lineRule="auto"/>
-        <w:rPr>
-          <w:rFonts w:cs="Arial"/>
+        <w:t>APÊNDICE J – Tela de Cadastro de Novos Eventos</w:t>
+      </w:r>
+      <w:bookmarkEnd w:id="43"/>
+    </w:p>
+    <w:p>
+      <w:pPr>
+        <w:spacing w:line="360" w:lineRule="auto"/>
+        <w:rPr>
+          <w:rFonts w:eastAsia="Arial" w:cs="Arial"/>
+          <w:b/>
+          <w:bCs/>
           <w:sz w:val="28"/>
-          <w:szCs w:val="20"/>
-        </w:rPr>
-      </w:pPr>
-    </w:p>
-    <w:p>
-      <w:pPr>
-        <w:spacing w:line="360" w:lineRule="auto"/>
-        <w:rPr>
-          <w:rFonts w:cs="Arial"/>
+          <w:szCs w:val="28"/>
+        </w:rPr>
+      </w:pPr>
+    </w:p>
+    <w:p>
+      <w:pPr>
+        <w:spacing w:line="360" w:lineRule="auto"/>
+        <w:rPr>
+          <w:rFonts w:eastAsia="Arial" w:cs="Arial"/>
+          <w:b/>
+          <w:bCs/>
           <w:sz w:val="28"/>
-          <w:szCs w:val="20"/>
+          <w:szCs w:val="28"/>
         </w:rPr>
       </w:pPr>
       <w:r>
@@ -12276,7 +12830,7 @@
           <w:lang w:eastAsia="pt-BR"/>
         </w:rPr>
         <w:drawing>
-          <wp:anchor distT="0" distB="0" distL="114300" distR="114300" simplePos="0" relativeHeight="251679744" behindDoc="1" locked="0" layoutInCell="0" allowOverlap="1" wp14:anchorId="2E4C6D0C" wp14:editId="450026D9">
+          <wp:anchor distT="0" distB="0" distL="114300" distR="114300" simplePos="0" relativeHeight="251677696" behindDoc="1" locked="0" layoutInCell="0" allowOverlap="1" wp14:anchorId="7683A358" wp14:editId="331E5916">
             <wp:simplePos x="0" y="0"/>
             <wp:positionH relativeFrom="column">
               <wp:posOffset>0</wp:posOffset>
@@ -12287,7 +12841,7 @@
             <wp:extent cx="5760720" cy="3698240"/>
             <wp:effectExtent l="0" t="0" r="0" b="0"/>
             <wp:wrapNone/>
-            <wp:docPr id="12" name="Picture 12"/>
+            <wp:docPr id="11" name="Picture 11"/>
             <wp:cNvGraphicFramePr>
               <a:graphicFrameLocks xmlns:a="http://schemas.openxmlformats.org/drawingml/2006/main" noChangeAspect="1"/>
             </wp:cNvGraphicFramePr>
@@ -12295,7 +12849,7 @@
               <a:graphicData uri="http://schemas.openxmlformats.org/drawingml/2006/picture">
                 <pic:pic xmlns:pic="http://schemas.openxmlformats.org/drawingml/2006/picture">
                   <pic:nvPicPr>
-                    <pic:cNvPr id="0" name="Picture 12"/>
+                    <pic:cNvPr id="0" name="Picture 11"/>
                     <pic:cNvPicPr>
                       <a:picLocks noChangeAspect="1" noChangeArrowheads="1"/>
                     </pic:cNvPicPr>
@@ -12326,8 +12880,129 @@
         </w:drawing>
       </w:r>
     </w:p>
+    <w:p>
+      <w:pPr>
+        <w:spacing w:line="360" w:lineRule="auto"/>
+        <w:rPr>
+          <w:rFonts w:eastAsia="Arial" w:cs="Arial"/>
+          <w:b/>
+          <w:bCs/>
+          <w:sz w:val="28"/>
+          <w:szCs w:val="28"/>
+        </w:rPr>
+      </w:pPr>
+      <w:r>
+        <w:rPr>
+          <w:rFonts w:eastAsia="Arial" w:cs="Arial"/>
+          <w:b/>
+          <w:bCs/>
+          <w:sz w:val="28"/>
+          <w:szCs w:val="28"/>
+        </w:rPr>
+        <w:br w:type="page"/>
+      </w:r>
+    </w:p>
+    <w:p>
+      <w:pPr>
+        <w:pStyle w:val="Ttulo1"/>
+        <w:spacing w:line="360" w:lineRule="auto"/>
+        <w:jc w:val="center"/>
+        <w:rPr>
+          <w:rFonts w:cs="Arial"/>
+          <w:sz w:val="20"/>
+          <w:szCs w:val="20"/>
+        </w:rPr>
+      </w:pPr>
+      <w:bookmarkStart w:id="44" w:name="_Toc465807874"/>
+      <w:r>
+        <w:rPr>
+          <w:rFonts w:eastAsia="Arial" w:cs="Arial"/>
+        </w:rPr>
+        <w:lastRenderedPageBreak/>
+        <w:t>APÊNDICE K – Tela de Meus Eventos (aluno)</w:t>
+      </w:r>
+      <w:bookmarkEnd w:id="44"/>
+    </w:p>
+    <w:p>
+      <w:pPr>
+        <w:spacing w:line="360" w:lineRule="auto"/>
+        <w:rPr>
+          <w:rFonts w:cs="Arial"/>
+          <w:sz w:val="28"/>
+          <w:szCs w:val="20"/>
+        </w:rPr>
+      </w:pPr>
+    </w:p>
+    <w:p>
+      <w:pPr>
+        <w:spacing w:line="360" w:lineRule="auto"/>
+        <w:rPr>
+          <w:rFonts w:cs="Arial"/>
+          <w:sz w:val="28"/>
+          <w:szCs w:val="20"/>
+        </w:rPr>
+      </w:pPr>
+      <w:r>
+        <w:rPr>
+          <w:rFonts w:cs="Arial"/>
+          <w:noProof/>
+          <w:sz w:val="20"/>
+          <w:szCs w:val="20"/>
+          <w:lang w:eastAsia="pt-BR"/>
+        </w:rPr>
+        <w:drawing>
+          <wp:anchor distT="0" distB="0" distL="114300" distR="114300" simplePos="0" relativeHeight="251679744" behindDoc="1" locked="0" layoutInCell="0" allowOverlap="1" wp14:anchorId="2E4C6D0C" wp14:editId="450026D9">
+            <wp:simplePos x="0" y="0"/>
+            <wp:positionH relativeFrom="column">
+              <wp:posOffset>0</wp:posOffset>
+            </wp:positionH>
+            <wp:positionV relativeFrom="paragraph">
+              <wp:posOffset>-635</wp:posOffset>
+            </wp:positionV>
+            <wp:extent cx="5760720" cy="3698240"/>
+            <wp:effectExtent l="0" t="0" r="0" b="0"/>
+            <wp:wrapNone/>
+            <wp:docPr id="12" name="Picture 12"/>
+            <wp:cNvGraphicFramePr>
+              <a:graphicFrameLocks xmlns:a="http://schemas.openxmlformats.org/drawingml/2006/main" noChangeAspect="1"/>
+            </wp:cNvGraphicFramePr>
+            <a:graphic xmlns:a="http://schemas.openxmlformats.org/drawingml/2006/main">
+              <a:graphicData uri="http://schemas.openxmlformats.org/drawingml/2006/picture">
+                <pic:pic xmlns:pic="http://schemas.openxmlformats.org/drawingml/2006/picture">
+                  <pic:nvPicPr>
+                    <pic:cNvPr id="0" name="Picture 12"/>
+                    <pic:cNvPicPr>
+                      <a:picLocks noChangeAspect="1" noChangeArrowheads="1"/>
+                    </pic:cNvPicPr>
+                  </pic:nvPicPr>
+                  <pic:blipFill>
+                    <a:blip r:embed="rId30">
+                      <a:extLst/>
+                    </a:blip>
+                    <a:srcRect/>
+                    <a:stretch>
+                      <a:fillRect/>
+                    </a:stretch>
+                  </pic:blipFill>
+                  <pic:spPr bwMode="auto">
+                    <a:xfrm>
+                      <a:off x="0" y="0"/>
+                      <a:ext cx="5760720" cy="3698240"/>
+                    </a:xfrm>
+                    <a:prstGeom prst="rect">
+                      <a:avLst/>
+                    </a:prstGeom>
+                    <a:noFill/>
+                  </pic:spPr>
+                </pic:pic>
+              </a:graphicData>
+            </a:graphic>
+          </wp:anchor>
+        </w:drawing>
+      </w:r>
+    </w:p>
     <w:sectPr>
-      <w:headerReference w:type="default" r:id="rId30"/>
+      <w:headerReference w:type="default" r:id="rId31"/>
       <w:pgSz w:w="11906" w:h="16838"/>
       <w:pgMar w:top="1701" w:right="1134" w:bottom="1134" w:left="1701" w:header="708" w:footer="708" w:gutter="0"/>
       <w:cols w:space="708"/>
@@ -12420,7 +13095,7 @@
           <w:rPr>
             <w:noProof/>
           </w:rPr>
-          <w:t>20</w:t>
+          <w:t>35</w:t>
         </w:r>
         <w:r>
           <w:fldChar w:fldCharType="end"/>
@@ -13985,6 +14660,119 @@
     </w:lvl>
   </w:abstractNum>
   <w:abstractNum w:abstractNumId="14" w15:restartNumberingAfterBreak="0">
+    <w:nsid w:val="429464FE"/>
+    <w:multiLevelType w:val="hybridMultilevel"/>
+    <w:tmpl w:val="474C9450"/>
+    <w:lvl w:ilvl="0" w:tplc="04160001">
+      <w:start w:val="1"/>
+      <w:numFmt w:val="bullet"/>
+      <w:lvlText w:val=""/>
+      <w:lvlJc w:val="left"/>
+      <w:pPr>
+        <w:ind w:left="1080" w:hanging="360"/>
+      </w:pPr>
+      <w:rPr>
+        <w:rFonts w:ascii="Symbol" w:hAnsi="Symbol" w:hint="default"/>
+      </w:rPr>
+    </w:lvl>
+    <w:lvl w:ilvl="1" w:tplc="04160003" w:tentative="1">
+      <w:start w:val="1"/>
+      <w:numFmt w:val="bullet"/>
+      <w:lvlText w:val="o"/>
+      <w:lvlJc w:val="left"/>
+      <w:pPr>
+        <w:ind w:left="1800" w:hanging="360"/>
+      </w:pPr>
+      <w:rPr>
+        <w:rFonts w:ascii="Courier New" w:hAnsi="Courier New" w:cs="Courier New" w:hint="default"/>
+      </w:rPr>
+    </w:lvl>
+    <w:lvl w:ilvl="2" w:tplc="04160005" w:tentative="1">
+      <w:start w:val="1"/>
+      <w:numFmt w:val="bullet"/>
+      <w:lvlText w:val=""/>
+      <w:lvlJc w:val="left"/>
+      <w:pPr>
+        <w:ind w:left="2520" w:hanging="360"/>
+      </w:pPr>
+      <w:rPr>
+        <w:rFonts w:ascii="Wingdings" w:hAnsi="Wingdings" w:hint="default"/>
+      </w:rPr>
+    </w:lvl>
+    <w:lvl w:ilvl="3" w:tplc="04160001" w:tentative="1">
+      <w:start w:val="1"/>
+      <w:numFmt w:val="bullet"/>
+      <w:lvlText w:val=""/>
+      <w:lvlJc w:val="left"/>
+      <w:pPr>
+        <w:ind w:left="3240" w:hanging="360"/>
+      </w:pPr>
+      <w:rPr>
+        <w:rFonts w:ascii="Symbol" w:hAnsi="Symbol" w:hint="default"/>
+      </w:rPr>
+    </w:lvl>
+    <w:lvl w:ilvl="4" w:tplc="04160003" w:tentative="1">
+      <w:start w:val="1"/>
+      <w:numFmt w:val="bullet"/>
+      <w:lvlText w:val="o"/>
+      <w:lvlJc w:val="left"/>
+      <w:pPr>
+        <w:ind w:left="3960" w:hanging="360"/>
+      </w:pPr>
+      <w:rPr>
+        <w:rFonts w:ascii="Courier New" w:hAnsi="Courier New" w:cs="Courier New" w:hint="default"/>
+      </w:rPr>
+    </w:lvl>
+    <w:lvl w:ilvl="5" w:tplc="04160005" w:tentative="1">
+      <w:start w:val="1"/>
+      <w:numFmt w:val="bullet"/>
+      <w:lvlText w:val=""/>
+      <w:lvlJc w:val="left"/>
+      <w:pPr>
+        <w:ind w:left="4680" w:hanging="360"/>
+      </w:pPr>
+      <w:rPr>
+        <w:rFonts w:ascii="Wingdings" w:hAnsi="Wingdings" w:hint="default"/>
+      </w:rPr>
+    </w:lvl>
+    <w:lvl w:ilvl="6" w:tplc="04160001" w:tentative="1">
+      <w:start w:val="1"/>
+      <w:numFmt w:val="bullet"/>
+      <w:lvlText w:val=""/>
+      <w:lvlJc w:val="left"/>
+      <w:pPr>
+        <w:ind w:left="5400" w:hanging="360"/>
+      </w:pPr>
+      <w:rPr>
+        <w:rFonts w:ascii="Symbol" w:hAnsi="Symbol" w:hint="default"/>
+      </w:rPr>
+    </w:lvl>
+    <w:lvl w:ilvl="7" w:tplc="04160003" w:tentative="1">
+      <w:start w:val="1"/>
+      <w:numFmt w:val="bullet"/>
+      <w:lvlText w:val="o"/>
+      <w:lvlJc w:val="left"/>
+      <w:pPr>
+        <w:ind w:left="6120" w:hanging="360"/>
+      </w:pPr>
+      <w:rPr>
+        <w:rFonts w:ascii="Courier New" w:hAnsi="Courier New" w:cs="Courier New" w:hint="default"/>
+      </w:rPr>
+    </w:lvl>
+    <w:lvl w:ilvl="8" w:tplc="04160005" w:tentative="1">
+      <w:start w:val="1"/>
+      <w:numFmt w:val="bullet"/>
+      <w:lvlText w:val=""/>
+      <w:lvlJc w:val="left"/>
+      <w:pPr>
+        <w:ind w:left="6840" w:hanging="360"/>
+      </w:pPr>
+      <w:rPr>
+        <w:rFonts w:ascii="Wingdings" w:hAnsi="Wingdings" w:hint="default"/>
+      </w:rPr>
+    </w:lvl>
+  </w:abstractNum>
+  <w:abstractNum w:abstractNumId="15" w15:restartNumberingAfterBreak="0">
     <w:nsid w:val="49255D88"/>
     <w:multiLevelType w:val="multilevel"/>
     <w:tmpl w:val="8A78BD0A"/>
@@ -14106,7 +14894,7 @@
       </w:rPr>
     </w:lvl>
   </w:abstractNum>
-  <w:abstractNum w:abstractNumId="15" w15:restartNumberingAfterBreak="0">
+  <w:abstractNum w:abstractNumId="16" w15:restartNumberingAfterBreak="0">
     <w:nsid w:val="59C76021"/>
     <w:multiLevelType w:val="hybridMultilevel"/>
     <w:tmpl w:val="29809EE6"/>
@@ -14219,7 +15007,7 @@
       </w:rPr>
     </w:lvl>
   </w:abstractNum>
-  <w:abstractNum w:abstractNumId="16" w15:restartNumberingAfterBreak="0">
+  <w:abstractNum w:abstractNumId="17" w15:restartNumberingAfterBreak="0">
     <w:nsid w:val="6FD171F1"/>
     <w:multiLevelType w:val="hybridMultilevel"/>
     <w:tmpl w:val="0156A63C"/>
@@ -14332,7 +15120,7 @@
       </w:rPr>
     </w:lvl>
   </w:abstractNum>
-  <w:abstractNum w:abstractNumId="17" w15:restartNumberingAfterBreak="0">
+  <w:abstractNum w:abstractNumId="18" w15:restartNumberingAfterBreak="0">
     <w:nsid w:val="784F4DD0"/>
     <w:multiLevelType w:val="hybridMultilevel"/>
     <w:tmpl w:val="CD26B6A8"/>
@@ -14446,7 +15234,7 @@
     </w:lvl>
   </w:abstractNum>
   <w:num w:numId="1">
-    <w:abstractNumId w:val="14"/>
+    <w:abstractNumId w:val="15"/>
   </w:num>
   <w:num w:numId="2">
     <w:abstractNumId w:val="0"/>
@@ -14485,13 +15273,13 @@
     <w:abstractNumId w:val="11"/>
   </w:num>
   <w:num w:numId="14">
-    <w:abstractNumId w:val="16"/>
+    <w:abstractNumId w:val="17"/>
   </w:num>
   <w:num w:numId="15">
     <w:abstractNumId w:val="1"/>
   </w:num>
   <w:num w:numId="16">
-    <w:abstractNumId w:val="14"/>
+    <w:abstractNumId w:val="15"/>
     <w:lvlOverride w:ilvl="0">
       <w:startOverride w:val="1"/>
     </w:lvlOverride>
@@ -14521,7 +15309,7 @@
     </w:lvlOverride>
   </w:num>
   <w:num w:numId="17">
-    <w:abstractNumId w:val="14"/>
+    <w:abstractNumId w:val="15"/>
     <w:lvlOverride w:ilvl="0">
       <w:startOverride w:val="1"/>
     </w:lvlOverride>
@@ -14551,7 +15339,7 @@
     </w:lvlOverride>
   </w:num>
   <w:num w:numId="18">
-    <w:abstractNumId w:val="14"/>
+    <w:abstractNumId w:val="15"/>
     <w:lvlOverride w:ilvl="0">
       <w:startOverride w:val="1"/>
     </w:lvlOverride>
@@ -14581,19 +15369,22 @@
     </w:lvlOverride>
   </w:num>
   <w:num w:numId="19">
-    <w:abstractNumId w:val="14"/>
+    <w:abstractNumId w:val="15"/>
   </w:num>
   <w:num w:numId="20">
-    <w:abstractNumId w:val="14"/>
+    <w:abstractNumId w:val="15"/>
   </w:num>
   <w:num w:numId="21">
-    <w:abstractNumId w:val="17"/>
+    <w:abstractNumId w:val="18"/>
   </w:num>
   <w:num w:numId="22">
-    <w:abstractNumId w:val="15"/>
+    <w:abstractNumId w:val="16"/>
   </w:num>
   <w:num w:numId="23">
     <w:abstractNumId w:val="10"/>
+  </w:num>
+  <w:num w:numId="24">
+    <w:abstractNumId w:val="14"/>
   </w:num>
 </w:numbering>
 </file>
@@ -15276,6 +16067,22 @@
       <w:sz w:val="24"/>
     </w:rPr>
   </w:style>
+  <w:style w:type="paragraph" w:styleId="NormalWeb">
+    <w:name w:val="Normal (Web)"/>
+    <w:basedOn w:val="Normal"/>
+    <w:uiPriority w:val="99"/>
+    <w:semiHidden/>
+    <w:unhideWhenUsed/>
+    <w:rsid w:val="0042612A"/>
+    <w:pPr>
+      <w:spacing w:before="100" w:beforeAutospacing="1" w:after="100" w:afterAutospacing="1" w:line="240" w:lineRule="auto"/>
+    </w:pPr>
+    <w:rPr>
+      <w:rFonts w:ascii="Times New Roman" w:eastAsia="Times New Roman" w:hAnsi="Times New Roman" w:cs="Times New Roman"/>
+      <w:szCs w:val="24"/>
+      <w:lang w:eastAsia="pt-BR"/>
+    </w:rPr>
+  </w:style>
 </w:styles>
 </file>
 
@@ -15545,7 +16352,7 @@
 </file>
 
 <file path=customXml/itemProps1.xml><?xml version="1.0" encoding="utf-8"?>
-<ds:datastoreItem xmlns:ds="http://schemas.openxmlformats.org/officeDocument/2006/customXml" ds:itemID="{487058EE-6131-469C-94E7-F5F952AB2CFB}">
+<ds:datastoreItem xmlns:ds="http://schemas.openxmlformats.org/officeDocument/2006/customXml" ds:itemID="{129F06AC-5858-42C9-9D07-A777346F823F}">
   <ds:schemaRefs>
     <ds:schemaRef ds:uri="http://schemas.openxmlformats.org/officeDocument/2006/bibliography"/>
   </ds:schemaRefs>

</xml_diff>